<commit_message>
[SIG-11] documentation file: updating the screenshot and file name on customization chapter
</commit_message>
<xml_diff>
--- a/link/documentation/Signifyd LINK Integration Documentation 20.1.1.docx
+++ b/link/documentation/Signifyd LINK Integration Documentation 20.1.1.docx
@@ -13,6 +13,7 @@
         </w:rPr>
       </w:pPr>
       <w:bookmarkStart w:id="0" w:name="_Toc18396389"/>
+      <w:proofErr w:type="spellStart"/>
       <w:r>
         <w:rPr>
           <w:b/>
@@ -21,6 +22,7 @@
         </w:rPr>
         <w:t>Signifyd</w:t>
       </w:r>
+      <w:proofErr w:type="spellEnd"/>
       <w:r>
         <w:rPr>
           <w:b/>
@@ -1934,8 +1936,13 @@
       <w:pPr>
         <w:ind w:left="360"/>
       </w:pPr>
-      <w:r>
-        <w:t xml:space="preserve">Signifyd is a fraud solution </w:t>
+      <w:proofErr w:type="spellStart"/>
+      <w:r>
+        <w:t>Signifyd</w:t>
+      </w:r>
+      <w:proofErr w:type="spellEnd"/>
+      <w:r>
+        <w:t xml:space="preserve"> is a fraud solution </w:t>
       </w:r>
       <w:r>
         <w:rPr>
@@ -1949,27 +1956,57 @@
           <w:rFonts w:eastAsia="Times New Roman" w:cs="Times New Roman"/>
           <w:shd w:val="clear" w:color="auto" w:fill="FFFFFF"/>
         </w:rPr>
-        <w:t xml:space="preserve">a financial guarantee, allowing businesses to increase sales </w:t>
-      </w:r>
+        <w:t xml:space="preserve">a financial guarantee, allowing businesses to increase </w:t>
+      </w:r>
+      <w:proofErr w:type="gramStart"/>
       <w:r>
         <w:rPr>
           <w:rFonts w:eastAsia="Times New Roman" w:cs="Times New Roman"/>
           <w:shd w:val="clear" w:color="auto" w:fill="FFFFFF"/>
         </w:rPr>
-        <w:t xml:space="preserve"> </w:t>
+        <w:t xml:space="preserve">sales </w:t>
       </w:r>
       <w:r>
         <w:rPr>
           <w:rFonts w:eastAsia="Times New Roman" w:cs="Times New Roman"/>
           <w:shd w:val="clear" w:color="auto" w:fill="FFFFFF"/>
         </w:rPr>
-        <w:t>while reducing fraud losses.</w:t>
+        <w:t xml:space="preserve"> </w:t>
       </w:r>
       <w:r>
         <w:rPr>
           <w:rFonts w:eastAsia="Times New Roman" w:cs="Times New Roman"/>
-        </w:rPr>
-        <w:t xml:space="preserve"> The Signifyd </w:t>
+          <w:shd w:val="clear" w:color="auto" w:fill="FFFFFF"/>
+        </w:rPr>
+        <w:t>while</w:t>
+      </w:r>
+      <w:proofErr w:type="gramEnd"/>
+      <w:r>
+        <w:rPr>
+          <w:rFonts w:eastAsia="Times New Roman" w:cs="Times New Roman"/>
+          <w:shd w:val="clear" w:color="auto" w:fill="FFFFFF"/>
+        </w:rPr>
+        <w:t xml:space="preserve"> reducing fraud losses.</w:t>
+      </w:r>
+      <w:r>
+        <w:rPr>
+          <w:rFonts w:eastAsia="Times New Roman" w:cs="Times New Roman"/>
+        </w:rPr>
+        <w:t xml:space="preserve"> The </w:t>
+      </w:r>
+      <w:proofErr w:type="spellStart"/>
+      <w:r>
+        <w:rPr>
+          <w:rFonts w:eastAsia="Times New Roman" w:cs="Times New Roman"/>
+        </w:rPr>
+        <w:t>Signifyd</w:t>
+      </w:r>
+      <w:proofErr w:type="spellEnd"/>
+      <w:r>
+        <w:rPr>
+          <w:rFonts w:eastAsia="Times New Roman" w:cs="Times New Roman"/>
+        </w:rPr>
+        <w:t xml:space="preserve"> </w:t>
       </w:r>
       <w:r>
         <w:t xml:space="preserve">cartridge will be integrated into </w:t>
@@ -1988,7 +2025,15 @@
         <w:t>using two primary API integration points</w:t>
       </w:r>
       <w:r>
-        <w:t xml:space="preserve">: Signifyd’s </w:t>
+        <w:t xml:space="preserve">: </w:t>
+      </w:r>
+      <w:proofErr w:type="spellStart"/>
+      <w:r>
+        <w:t>Signifyd’s</w:t>
+      </w:r>
+      <w:proofErr w:type="spellEnd"/>
+      <w:r>
+        <w:t xml:space="preserve"> </w:t>
       </w:r>
       <w:hyperlink r:id="rId15" w:anchor="/reference/cases/create-a-case/create-case" w:history="1">
         <w:r>
@@ -2016,10 +2061,26 @@
         </w:r>
       </w:hyperlink>
       <w:r>
-        <w:t xml:space="preserve"> (webhook). The Case Create API is used to pass order and transaction details to Signifyd for fraud review</w:t>
-      </w:r>
-      <w:r>
-        <w:t xml:space="preserve">. Signifyd decisions are returned asynchronously, so an HTTP </w:t>
+        <w:t xml:space="preserve"> (webhook). The Case Create API is used to pass order and transaction details to </w:t>
+      </w:r>
+      <w:proofErr w:type="spellStart"/>
+      <w:r>
+        <w:t>Signifyd</w:t>
+      </w:r>
+      <w:proofErr w:type="spellEnd"/>
+      <w:r>
+        <w:t xml:space="preserve"> for fraud review</w:t>
+      </w:r>
+      <w:r>
+        <w:t xml:space="preserve">. </w:t>
+      </w:r>
+      <w:proofErr w:type="spellStart"/>
+      <w:r>
+        <w:t>Signifyd</w:t>
+      </w:r>
+      <w:proofErr w:type="spellEnd"/>
+      <w:r>
+        <w:t xml:space="preserve"> decisions are returned asynchronously, so an HTTP </w:t>
       </w:r>
       <w:r>
         <w:t xml:space="preserve">callback </w:t>
@@ -2039,8 +2100,13 @@
       <w:r>
         <w:t xml:space="preserve"> </w:t>
       </w:r>
-      <w:r>
-        <w:t>guarantee decision</w:t>
+      <w:proofErr w:type="gramStart"/>
+      <w:r>
+        <w:t>guarantee</w:t>
+      </w:r>
+      <w:proofErr w:type="gramEnd"/>
+      <w:r>
+        <w:t xml:space="preserve"> decision</w:t>
       </w:r>
       <w:r>
         <w:t>. </w:t>
@@ -2070,8 +2136,13 @@
       <w:r>
         <w:t xml:space="preserve">The </w:t>
       </w:r>
-      <w:r>
-        <w:t xml:space="preserve">Signifyd Create Case </w:t>
+      <w:proofErr w:type="spellStart"/>
+      <w:r>
+        <w:t>Signifyd</w:t>
+      </w:r>
+      <w:proofErr w:type="spellEnd"/>
+      <w:r>
+        <w:t xml:space="preserve"> Create Case </w:t>
       </w:r>
       <w:r>
         <w:t xml:space="preserve">REST </w:t>
@@ -2128,16 +2199,34 @@
         <w:t>a</w:t>
       </w:r>
       <w:r>
-        <w:t xml:space="preserve"> publicly accessible URL that will be used as the callback/web-hook endpoint. This endpoint will be called when Sign</w:t>
+        <w:t xml:space="preserve"> publicly accessible URL that will be used as the callback/web-hook endpoint. This endpoint will be called when </w:t>
+      </w:r>
+      <w:proofErr w:type="spellStart"/>
+      <w:r>
+        <w:t>Sign</w:t>
       </w:r>
       <w:r>
         <w:t>i</w:t>
       </w:r>
       <w:r>
-        <w:t xml:space="preserve">fyd </w:t>
-      </w:r>
-      <w:r>
-        <w:t xml:space="preserve">has completed it’s </w:t>
+        <w:t>fyd</w:t>
+      </w:r>
+      <w:proofErr w:type="spellEnd"/>
+      <w:r>
+        <w:t xml:space="preserve"> </w:t>
+      </w:r>
+      <w:r>
+        <w:t xml:space="preserve">has completed </w:t>
+      </w:r>
+      <w:proofErr w:type="spellStart"/>
+      <w:proofErr w:type="gramStart"/>
+      <w:r>
+        <w:t>it’s</w:t>
+      </w:r>
+      <w:proofErr w:type="spellEnd"/>
+      <w:proofErr w:type="gramEnd"/>
+      <w:r>
+        <w:t xml:space="preserve"> </w:t>
       </w:r>
       <w:r>
         <w:t xml:space="preserve">fraud </w:t>
@@ -2176,7 +2265,15 @@
         <w:t xml:space="preserve"> </w:t>
       </w:r>
       <w:r>
-        <w:t>(depending on settings ).</w:t>
+        <w:t xml:space="preserve">(depending on </w:t>
+      </w:r>
+      <w:proofErr w:type="gramStart"/>
+      <w:r>
+        <w:t>settings )</w:t>
+      </w:r>
+      <w:proofErr w:type="gramEnd"/>
+      <w:r>
+        <w:t>.</w:t>
       </w:r>
     </w:p>
     <w:p>
@@ -2233,6 +2330,7 @@
         </w:rPr>
         <w:t xml:space="preserve">for setting up </w:t>
       </w:r>
+      <w:proofErr w:type="spellStart"/>
       <w:r>
         <w:rPr>
           <w:rFonts w:cs="Trebuchet MS"/>
@@ -2240,6 +2338,7 @@
         </w:rPr>
         <w:t>Signifyd</w:t>
       </w:r>
+      <w:proofErr w:type="spellEnd"/>
       <w:r>
         <w:rPr>
           <w:rFonts w:cs="Trebuchet MS"/>
@@ -2254,6 +2353,7 @@
         </w:rPr>
         <w:t xml:space="preserve"> standard </w:t>
       </w:r>
+      <w:proofErr w:type="spellStart"/>
       <w:r>
         <w:rPr>
           <w:rFonts w:cs="Trebuchet MS"/>
@@ -2261,6 +2361,7 @@
         </w:rPr>
         <w:t>SiteGenesis</w:t>
       </w:r>
+      <w:proofErr w:type="spellEnd"/>
       <w:r>
         <w:rPr>
           <w:rFonts w:cs="Trebuchet MS"/>
@@ -2287,7 +2388,23 @@
           <w:rFonts w:cs="Trebuchet MS"/>
           <w:color w:val="00000A"/>
         </w:rPr>
-        <w:t>The Set Up and Custom Code Configuration described in this document assume the use of SiteGenesis 10</w:t>
+        <w:t xml:space="preserve">The Set Up and Custom Code Configuration described in this document assume the use of </w:t>
+      </w:r>
+      <w:proofErr w:type="spellStart"/>
+      <w:r>
+        <w:rPr>
+          <w:rFonts w:cs="Trebuchet MS"/>
+          <w:color w:val="00000A"/>
+        </w:rPr>
+        <w:t>SiteGenesis</w:t>
+      </w:r>
+      <w:proofErr w:type="spellEnd"/>
+      <w:r>
+        <w:rPr>
+          <w:rFonts w:cs="Trebuchet MS"/>
+          <w:color w:val="00000A"/>
+        </w:rPr>
+        <w:t xml:space="preserve"> 10</w:t>
       </w:r>
       <w:r>
         <w:rPr>
@@ -2315,21 +2432,85 @@
           <w:rFonts w:cs="Trebuchet MS"/>
           <w:color w:val="00000A"/>
         </w:rPr>
-        <w:t xml:space="preserve"> release of app_storefront_core. Custom coding might be required if adapting the cartridge to work with other Sit</w:t>
-      </w:r>
-      <w:r>
-        <w:rPr>
-          <w:rFonts w:cs="Trebuchet MS"/>
-          <w:color w:val="00000A"/>
-        </w:rPr>
-        <w:t>eGenesis releases</w:t>
-      </w:r>
-      <w:r>
-        <w:rPr>
-          <w:rFonts w:cs="Trebuchet MS"/>
-          <w:color w:val="00000A"/>
-        </w:rPr>
-        <w:t>, pre-2.0 releases, and versions of SiteGenesis that do not include the RequireJS framework.</w:t>
+        <w:t xml:space="preserve"> release of </w:t>
+      </w:r>
+      <w:proofErr w:type="spellStart"/>
+      <w:r>
+        <w:rPr>
+          <w:rFonts w:cs="Trebuchet MS"/>
+          <w:color w:val="00000A"/>
+        </w:rPr>
+        <w:t>app_storefront_core</w:t>
+      </w:r>
+      <w:proofErr w:type="spellEnd"/>
+      <w:r>
+        <w:rPr>
+          <w:rFonts w:cs="Trebuchet MS"/>
+          <w:color w:val="00000A"/>
+        </w:rPr>
+        <w:t xml:space="preserve">. Custom coding might be required if adapting the cartridge to work with other </w:t>
+      </w:r>
+      <w:proofErr w:type="spellStart"/>
+      <w:r>
+        <w:rPr>
+          <w:rFonts w:cs="Trebuchet MS"/>
+          <w:color w:val="00000A"/>
+        </w:rPr>
+        <w:t>Sit</w:t>
+      </w:r>
+      <w:r>
+        <w:rPr>
+          <w:rFonts w:cs="Trebuchet MS"/>
+          <w:color w:val="00000A"/>
+        </w:rPr>
+        <w:t>eGenesis</w:t>
+      </w:r>
+      <w:proofErr w:type="spellEnd"/>
+      <w:r>
+        <w:rPr>
+          <w:rFonts w:cs="Trebuchet MS"/>
+          <w:color w:val="00000A"/>
+        </w:rPr>
+        <w:t xml:space="preserve"> releases</w:t>
+      </w:r>
+      <w:r>
+        <w:rPr>
+          <w:rFonts w:cs="Trebuchet MS"/>
+          <w:color w:val="00000A"/>
+        </w:rPr>
+        <w:t xml:space="preserve">, pre-2.0 releases, and versions of </w:t>
+      </w:r>
+      <w:proofErr w:type="spellStart"/>
+      <w:r>
+        <w:rPr>
+          <w:rFonts w:cs="Trebuchet MS"/>
+          <w:color w:val="00000A"/>
+        </w:rPr>
+        <w:t>SiteGenesis</w:t>
+      </w:r>
+      <w:proofErr w:type="spellEnd"/>
+      <w:r>
+        <w:rPr>
+          <w:rFonts w:cs="Trebuchet MS"/>
+          <w:color w:val="00000A"/>
+        </w:rPr>
+        <w:t xml:space="preserve"> that do not include the </w:t>
+      </w:r>
+      <w:proofErr w:type="spellStart"/>
+      <w:r>
+        <w:rPr>
+          <w:rFonts w:cs="Trebuchet MS"/>
+          <w:color w:val="00000A"/>
+        </w:rPr>
+        <w:t>RequireJS</w:t>
+      </w:r>
+      <w:proofErr w:type="spellEnd"/>
+      <w:r>
+        <w:rPr>
+          <w:rFonts w:cs="Trebuchet MS"/>
+          <w:color w:val="00000A"/>
+        </w:rPr>
+        <w:t xml:space="preserve"> framework.</w:t>
       </w:r>
     </w:p>
     <w:p>
@@ -2483,6 +2664,7 @@
         </w:rPr>
         <w:br/>
       </w:r>
+      <w:proofErr w:type="spellStart"/>
       <w:r>
         <w:rPr>
           <w:rFonts w:cs="Trebuchet MS"/>
@@ -2490,6 +2672,7 @@
         </w:rPr>
         <w:t>Int_signifyd</w:t>
       </w:r>
+      <w:proofErr w:type="spellEnd"/>
     </w:p>
     <w:p>
       <w:pPr>
@@ -2509,7 +2692,25 @@
           <w:b/>
           <w:bCs/>
         </w:rPr>
-        <w:t>New Signifyd Controller</w:t>
+        <w:t xml:space="preserve">New </w:t>
+      </w:r>
+      <w:proofErr w:type="spellStart"/>
+      <w:r>
+        <w:rPr>
+          <w:rFonts w:cs="Times"/>
+          <w:b/>
+          <w:bCs/>
+        </w:rPr>
+        <w:t>Signifyd</w:t>
+      </w:r>
+      <w:proofErr w:type="spellEnd"/>
+      <w:r>
+        <w:rPr>
+          <w:rFonts w:cs="Times"/>
+          <w:b/>
+          <w:bCs/>
+        </w:rPr>
+        <w:t xml:space="preserve"> Controller</w:t>
       </w:r>
       <w:r>
         <w:rPr>
@@ -2552,19 +2753,28 @@
         </w:rPr>
         <w:br/>
       </w:r>
+      <w:proofErr w:type="spellStart"/>
       <w:r>
         <w:rPr>
           <w:rFonts w:cs="Times"/>
         </w:rPr>
         <w:t>COSummary</w:t>
       </w:r>
+      <w:proofErr w:type="spellEnd"/>
       <w:r>
         <w:rPr>
           <w:rFonts w:cs="Times"/>
         </w:rPr>
         <w:br/>
+      </w:r>
+      <w:proofErr w:type="spellStart"/>
+      <w:r>
+        <w:rPr>
+          <w:rFonts w:cs="Times"/>
+        </w:rPr>
         <w:t>CheckoutServices</w:t>
       </w:r>
+      <w:proofErr w:type="spellEnd"/>
     </w:p>
     <w:p>
       <w:pPr>
@@ -2592,12 +2802,14 @@
         </w:rPr>
         <w:br/>
       </w:r>
+      <w:proofErr w:type="spellStart"/>
       <w:r>
         <w:rPr>
           <w:rFonts w:cs="Times"/>
         </w:rPr>
         <w:t>COSummary</w:t>
       </w:r>
+      <w:proofErr w:type="spellEnd"/>
     </w:p>
     <w:p>
       <w:pPr>
@@ -2623,8 +2835,15 @@
           <w:rFonts w:cs="Times"/>
         </w:rPr>
         <w:br/>
+      </w:r>
+      <w:proofErr w:type="spellStart"/>
+      <w:r>
+        <w:rPr>
+          <w:rFonts w:cs="Times"/>
+        </w:rPr>
         <w:t>htmlhead.isml</w:t>
       </w:r>
+      <w:proofErr w:type="spellEnd"/>
     </w:p>
     <w:p>
       <w:pPr>
@@ -2757,12 +2976,14 @@
         </w:rPr>
         <w:t>default/</w:t>
       </w:r>
+      <w:proofErr w:type="spellStart"/>
       <w:r>
         <w:rPr>
           <w:rFonts w:cs="Times"/>
         </w:rPr>
         <w:t>signifyd_device_fingerprint.isml</w:t>
       </w:r>
+      <w:proofErr w:type="spellEnd"/>
       <w:r>
         <w:rPr>
           <w:rFonts w:cs="Times"/>
@@ -2819,6 +3040,7 @@
         </w:rPr>
         <w:br/>
       </w:r>
+      <w:proofErr w:type="spellStart"/>
       <w:r>
         <w:rPr>
           <w:rFonts w:cs="Times"/>
@@ -2847,7 +3069,14 @@
         <w:rPr>
           <w:rFonts w:cs="Times"/>
         </w:rPr>
-        <w:t>_storefront_core...</w:t>
+        <w:t>_storefront_core</w:t>
+      </w:r>
+      <w:proofErr w:type="spellEnd"/>
+      <w:r>
+        <w:rPr>
+          <w:rFonts w:cs="Times"/>
+        </w:rPr>
+        <w:t>...</w:t>
       </w:r>
     </w:p>
     <w:p>
@@ -2877,6 +3106,7 @@
         </w:rPr>
         <w:br/>
       </w:r>
+      <w:proofErr w:type="spellStart"/>
       <w:r>
         <w:rPr>
           <w:rFonts w:cs="Times"/>
@@ -2901,6 +3131,7 @@
         </w:rPr>
         <w:t>controllers:app_storefront_core</w:t>
       </w:r>
+      <w:proofErr w:type="spellEnd"/>
       <w:r>
         <w:rPr>
           <w:rFonts w:cs="Times"/>
@@ -2943,6 +3174,7 @@
         </w:rPr>
         <w:br/>
       </w:r>
+      <w:proofErr w:type="spellStart"/>
       <w:r>
         <w:rPr>
           <w:rFonts w:cs="Times"/>
@@ -2971,7 +3203,14 @@
         <w:rPr>
           <w:rFonts w:cs="Times"/>
         </w:rPr>
-        <w:t>base...</w:t>
+        <w:t>base</w:t>
+      </w:r>
+      <w:proofErr w:type="spellEnd"/>
+      <w:r>
+        <w:rPr>
+          <w:rFonts w:cs="Times"/>
+        </w:rPr>
+        <w:t>...</w:t>
       </w:r>
     </w:p>
     <w:p>
@@ -3013,6 +3252,7 @@
           <w:rFonts w:cs="Times"/>
         </w:rPr>
       </w:pPr>
+      <w:proofErr w:type="spellStart"/>
       <w:r>
         <w:rPr>
           <w:rFonts w:cs="Trebuchet MS"/>
@@ -3022,6 +3262,7 @@
         </w:rPr>
         <w:t>MetaData</w:t>
       </w:r>
+      <w:proofErr w:type="spellEnd"/>
     </w:p>
     <w:p>
       <w:pPr>
@@ -3316,8 +3557,25 @@
           <w:rFonts w:cs="Trebuchet MS"/>
           <w:color w:val="00000A"/>
         </w:rPr>
-        <w:t xml:space="preserve"> You may need to make changes to this in order to enable or disable access to the required </w:t>
-      </w:r>
+        <w:t xml:space="preserve"> You may need to make changes to this </w:t>
+      </w:r>
+      <w:proofErr w:type="gramStart"/>
+      <w:r>
+        <w:rPr>
+          <w:rFonts w:cs="Trebuchet MS"/>
+          <w:color w:val="00000A"/>
+        </w:rPr>
+        <w:t>in order to</w:t>
+      </w:r>
+      <w:proofErr w:type="gramEnd"/>
+      <w:r>
+        <w:rPr>
+          <w:rFonts w:cs="Trebuchet MS"/>
+          <w:color w:val="00000A"/>
+        </w:rPr>
+        <w:t xml:space="preserve"> enable or disable access to the required </w:t>
+      </w:r>
+      <w:proofErr w:type="spellStart"/>
       <w:r>
         <w:rPr>
           <w:rFonts w:cs="Trebuchet MS"/>
@@ -3325,6 +3583,7 @@
         </w:rPr>
         <w:t>Signifyd</w:t>
       </w:r>
+      <w:proofErr w:type="spellEnd"/>
       <w:r>
         <w:rPr>
           <w:rFonts w:cs="Trebuchet MS"/>
@@ -4002,16 +4261,24 @@
           <w:rFonts w:cs="Book Antiqua"/>
         </w:rPr>
       </w:pPr>
+      <w:proofErr w:type="gramStart"/>
       <w:r>
         <w:rPr>
           <w:rFonts w:cs="Book Antiqua"/>
         </w:rPr>
-        <w:t xml:space="preserve">In order to upload your code to a </w:t>
-      </w:r>
+        <w:t>In order to</w:t>
+      </w:r>
+      <w:proofErr w:type="gramEnd"/>
       <w:r>
         <w:rPr>
           <w:rFonts w:cs="Book Antiqua"/>
         </w:rPr>
+        <w:t xml:space="preserve"> upload your code to a </w:t>
+      </w:r>
+      <w:r>
+        <w:rPr>
+          <w:rFonts w:cs="Book Antiqua"/>
+        </w:rPr>
         <w:t>Salesforce Commerce Cloud</w:t>
       </w:r>
       <w:r>
@@ -4024,7 +4291,21 @@
         <w:rPr>
           <w:rFonts w:cs="Book Antiqua"/>
         </w:rPr>
-        <w:t xml:space="preserve">server, you will need to create a server connection in UX Studio. A server connection allows you to push your code to the server instance but you will not be able to pull the code onto your personal computer from the </w:t>
+        <w:t xml:space="preserve">server, you will need to create a server connection in UX Studio. A server connection allows you to push your code to the server </w:t>
+      </w:r>
+      <w:proofErr w:type="gramStart"/>
+      <w:r>
+        <w:rPr>
+          <w:rFonts w:cs="Book Antiqua"/>
+        </w:rPr>
+        <w:t>instance</w:t>
+      </w:r>
+      <w:proofErr w:type="gramEnd"/>
+      <w:r>
+        <w:rPr>
+          <w:rFonts w:cs="Book Antiqua"/>
+        </w:rPr>
+        <w:t xml:space="preserve"> but you will not be able to pull the code onto your personal computer from the </w:t>
       </w:r>
       <w:r>
         <w:rPr>
@@ -4083,8 +4364,18 @@
           <w:b/>
           <w:bCs/>
         </w:rPr>
-        <w:t>Create a new server Connection</w:t>
-      </w:r>
+        <w:t xml:space="preserve">Create a new server </w:t>
+      </w:r>
+      <w:proofErr w:type="gramStart"/>
+      <w:r>
+        <w:rPr>
+          <w:rFonts w:cs="Arial"/>
+          <w:b/>
+          <w:bCs/>
+        </w:rPr>
+        <w:t>Connection</w:t>
+      </w:r>
+      <w:proofErr w:type="gramEnd"/>
     </w:p>
     <w:p>
       <w:pPr>
@@ -4161,7 +4452,25 @@
           <w:b/>
           <w:bCs/>
         </w:rPr>
-        <w:t xml:space="preserve"> Server Connection</w:t>
+        <w:t xml:space="preserve"> </w:t>
+      </w:r>
+      <w:proofErr w:type="spellStart"/>
+      <w:r>
+        <w:rPr>
+          <w:rFonts w:cs="Book Antiqua"/>
+          <w:b/>
+          <w:bCs/>
+        </w:rPr>
+        <w:t>Server</w:t>
+      </w:r>
+      <w:proofErr w:type="spellEnd"/>
+      <w:r>
+        <w:rPr>
+          <w:rFonts w:cs="Book Antiqua"/>
+          <w:b/>
+          <w:bCs/>
+        </w:rPr>
+        <w:t xml:space="preserve"> Connection</w:t>
       </w:r>
       <w:r>
         <w:rPr>
@@ -4268,7 +4577,21 @@
         <w:rPr>
           <w:rFonts w:cs="Book Antiqua"/>
         </w:rPr>
-        <w:t xml:space="preserve"> the host name provided by your</w:t>
+        <w:t xml:space="preserve"> the </w:t>
+      </w:r>
+      <w:proofErr w:type="gramStart"/>
+      <w:r>
+        <w:rPr>
+          <w:rFonts w:cs="Book Antiqua"/>
+        </w:rPr>
+        <w:t>host</w:t>
+      </w:r>
+      <w:proofErr w:type="gramEnd"/>
+      <w:r>
+        <w:rPr>
+          <w:rFonts w:cs="Book Antiqua"/>
+        </w:rPr>
+        <w:t xml:space="preserve"> name provided by your</w:t>
       </w:r>
       <w:r>
         <w:rPr>
@@ -4651,8 +4974,18 @@
           <w:b/>
           <w:bCs/>
         </w:rPr>
-        <w:t>in Studio</w:t>
-      </w:r>
+        <w:t xml:space="preserve">in </w:t>
+      </w:r>
+      <w:proofErr w:type="gramStart"/>
+      <w:r>
+        <w:rPr>
+          <w:rFonts w:cs="Arial"/>
+          <w:b/>
+          <w:bCs/>
+        </w:rPr>
+        <w:t>Studio</w:t>
+      </w:r>
+      <w:proofErr w:type="gramEnd"/>
     </w:p>
     <w:p>
       <w:pPr>
@@ -5382,7 +5715,21 @@
         <w:rPr>
           <w:rFonts w:cs="Book Antiqua"/>
         </w:rPr>
-        <w:t>If you’re the only one working on that instance e.g. it’s your personal sandbox you might recognize the projects there.  +        <w:t xml:space="preserve">If you’re the only one working on that instance </w:t>
+      </w:r>
+      <w:proofErr w:type="gramStart"/>
+      <w:r>
+        <w:rPr>
+          <w:rFonts w:cs="Book Antiqua"/>
+        </w:rPr>
+        <w:t>e.g.</w:t>
+      </w:r>
+      <w:proofErr w:type="gramEnd"/>
+      <w:r>
+        <w:rPr>
+          <w:rFonts w:cs="Book Antiqua"/>
+        </w:rPr>
+        <w:t xml:space="preserve"> it’s your personal sandbox you might recognize the projects there.   </w:t>
       </w:r>
     </w:p>
@@ -5804,7 +6151,35 @@
         <w:rPr>
           <w:rFonts w:ascii="Helvetica" w:hAnsi="Helvetica" w:cs="Helvetica"/>
         </w:rPr>
-        <w:t xml:space="preserve">First step is to import system object definitions for the Signifyd attributes for Order and Site Preferences. These are provided with cartridge in metadata.xml file </w:t>
+        <w:t xml:space="preserve">First step is to import system object definitions for the </w:t>
+      </w:r>
+      <w:proofErr w:type="spellStart"/>
+      <w:r>
+        <w:rPr>
+          <w:rFonts w:ascii="Helvetica" w:hAnsi="Helvetica" w:cs="Helvetica"/>
+        </w:rPr>
+        <w:t>Signifyd</w:t>
+      </w:r>
+      <w:proofErr w:type="spellEnd"/>
+      <w:r>
+        <w:rPr>
+          <w:rFonts w:ascii="Helvetica" w:hAnsi="Helvetica" w:cs="Helvetica"/>
+        </w:rPr>
+        <w:t xml:space="preserve"> attributes for Order and Site Preferences. These are provided with cartridge in metadata.xml </w:t>
+      </w:r>
+      <w:proofErr w:type="gramStart"/>
+      <w:r>
+        <w:rPr>
+          <w:rFonts w:ascii="Helvetica" w:hAnsi="Helvetica" w:cs="Helvetica"/>
+        </w:rPr>
+        <w:t>file</w:t>
+      </w:r>
+      <w:proofErr w:type="gramEnd"/>
+      <w:r>
+        <w:rPr>
+          <w:rFonts w:ascii="Helvetica" w:hAnsi="Helvetica" w:cs="Helvetica"/>
+        </w:rPr>
+        <w:t xml:space="preserve"> </w:t>
       </w:r>
     </w:p>
     <w:p>
@@ -5938,7 +6313,21 @@
         <w:rPr>
           <w:rFonts w:ascii="Helvetica" w:hAnsi="Helvetica" w:cs="Helvetica"/>
         </w:rPr>
-        <w:t xml:space="preserve">2. Choose your local file and again click "Upload" </w:t>
+        <w:t>2. Choose your local file and again click "</w:t>
+      </w:r>
+      <w:proofErr w:type="gramStart"/>
+      <w:r>
+        <w:rPr>
+          <w:rFonts w:ascii="Helvetica" w:hAnsi="Helvetica" w:cs="Helvetica"/>
+        </w:rPr>
+        <w:t>Upload</w:t>
+      </w:r>
+      <w:proofErr w:type="gramEnd"/>
+      <w:r>
+        <w:rPr>
+          <w:rFonts w:ascii="Helvetica" w:hAnsi="Helvetica" w:cs="Helvetica"/>
+        </w:rPr>
+        <w:t xml:space="preserve">" </w:t>
       </w:r>
     </w:p>
     <w:p>
@@ -6284,7 +6673,21 @@
         <w:rPr>
           <w:rFonts w:ascii="Helvetica" w:hAnsi="Helvetica" w:cs="Helvetica"/>
         </w:rPr>
-        <w:t xml:space="preserve">You will now see a 'Signifyd Settings' attribute group in the site preference section. Merchant </w:t>
+        <w:t>You will now see a '</w:t>
+      </w:r>
+      <w:proofErr w:type="spellStart"/>
+      <w:r>
+        <w:rPr>
+          <w:rFonts w:ascii="Helvetica" w:hAnsi="Helvetica" w:cs="Helvetica"/>
+        </w:rPr>
+        <w:t>Signifyd</w:t>
+      </w:r>
+      <w:proofErr w:type="spellEnd"/>
+      <w:r>
+        <w:rPr>
+          <w:rFonts w:ascii="Helvetica" w:hAnsi="Helvetica" w:cs="Helvetica"/>
+        </w:rPr>
+        <w:t xml:space="preserve"> Settings' attribute group in the site preference section. Merchant </w:t>
       </w:r>
       <w:r>
         <w:rPr>
@@ -6396,19 +6799,47 @@
         <w:rPr>
           <w:rFonts w:ascii="Helvetica" w:hAnsi="Helvetica" w:cs="Helvetica"/>
         </w:rPr>
-        <w:t>You will now also be able to see the Signifyd attribute under a</w:t>
-      </w:r>
+        <w:t xml:space="preserve">You will now also be able to see the </w:t>
+      </w:r>
+      <w:proofErr w:type="spellStart"/>
       <w:r>
         <w:rPr>
           <w:rFonts w:ascii="Helvetica" w:hAnsi="Helvetica" w:cs="Helvetica"/>
         </w:rPr>
+        <w:t>Signifyd</w:t>
+      </w:r>
+      <w:proofErr w:type="spellEnd"/>
+      <w:r>
+        <w:rPr>
+          <w:rFonts w:ascii="Helvetica" w:hAnsi="Helvetica" w:cs="Helvetica"/>
+        </w:rPr>
+        <w:t xml:space="preserve"> attribute under a</w:t>
+      </w:r>
+      <w:r>
+        <w:rPr>
+          <w:rFonts w:ascii="Helvetica" w:hAnsi="Helvetica" w:cs="Helvetica"/>
+        </w:rPr>
         <w:t>n</w:t>
       </w:r>
       <w:r>
         <w:rPr>
           <w:rFonts w:ascii="Helvetica" w:hAnsi="Helvetica" w:cs="Helvetica"/>
         </w:rPr>
-        <w:t xml:space="preserve"> order by clicking on the 'Attributes' tab </w:t>
+        <w:t xml:space="preserve"> order by clicking on the 'Attributes' </w:t>
+      </w:r>
+      <w:proofErr w:type="gramStart"/>
+      <w:r>
+        <w:rPr>
+          <w:rFonts w:ascii="Helvetica" w:hAnsi="Helvetica" w:cs="Helvetica"/>
+        </w:rPr>
+        <w:t>tab</w:t>
+      </w:r>
+      <w:proofErr w:type="gramEnd"/>
+      <w:r>
+        <w:rPr>
+          <w:rFonts w:ascii="Helvetica" w:hAnsi="Helvetica" w:cs="Helvetica"/>
+        </w:rPr>
+        <w:t xml:space="preserve"> </w:t>
       </w:r>
     </w:p>
     <w:p>
@@ -6428,6 +6859,7 @@
       <w:r>
         <w:rPr>
           <w:rFonts w:ascii="Times" w:hAnsi="Times" w:cs="Times"/>
+          <w:noProof/>
           <w:sz w:val="24"/>
           <w:szCs w:val="24"/>
         </w:rPr>
@@ -6597,12 +7029,20 @@
         <w:rPr>
           <w:rFonts w:ascii="Helvetica" w:hAnsi="Helvetica" w:cs="Helvetica"/>
         </w:rPr>
-        <w:t>Import the base Signifyd</w:t>
-      </w:r>
+        <w:t xml:space="preserve">Import the base </w:t>
+      </w:r>
+      <w:proofErr w:type="spellStart"/>
       <w:r>
         <w:rPr>
           <w:rFonts w:ascii="Helvetica" w:hAnsi="Helvetica" w:cs="Helvetica"/>
         </w:rPr>
+        <w:t>Signifyd</w:t>
+      </w:r>
+      <w:proofErr w:type="spellEnd"/>
+      <w:r>
+        <w:rPr>
+          <w:rFonts w:ascii="Helvetica" w:hAnsi="Helvetica" w:cs="Helvetica"/>
+        </w:rPr>
         <w:t xml:space="preserve"> </w:t>
       </w:r>
       <w:r>
@@ -6615,7 +7055,21 @@
         <w:rPr>
           <w:rFonts w:ascii="Helvetica" w:hAnsi="Helvetica" w:cs="Helvetica"/>
         </w:rPr>
-        <w:t>ramework configuration required by the Signifyd cartridge.</w:t>
+        <w:t xml:space="preserve">ramework configuration required by the </w:t>
+      </w:r>
+      <w:proofErr w:type="spellStart"/>
+      <w:r>
+        <w:rPr>
+          <w:rFonts w:ascii="Helvetica" w:hAnsi="Helvetica" w:cs="Helvetica"/>
+        </w:rPr>
+        <w:t>Signifyd</w:t>
+      </w:r>
+      <w:proofErr w:type="spellEnd"/>
+      <w:r>
+        <w:rPr>
+          <w:rFonts w:ascii="Helvetica" w:hAnsi="Helvetica" w:cs="Helvetica"/>
+        </w:rPr>
+        <w:t xml:space="preserve"> cartridge.</w:t>
       </w:r>
     </w:p>
     <w:p>
@@ -6718,19 +7172,47 @@
         <w:rPr>
           <w:rFonts w:ascii="Helvetica" w:hAnsi="Helvetica" w:cs="Helvetica"/>
         </w:rPr>
-        <w:t xml:space="preserve"> that is l</w:t>
-      </w:r>
+        <w:t xml:space="preserve"> that </w:t>
+      </w:r>
+      <w:proofErr w:type="gramStart"/>
       <w:r>
         <w:rPr>
           <w:rFonts w:ascii="Helvetica" w:hAnsi="Helvetica" w:cs="Helvetica"/>
         </w:rPr>
-        <w:t>ocated in the meta folder included with the</w:t>
+        <w:t>is l</w:t>
       </w:r>
       <w:r>
         <w:rPr>
           <w:rFonts w:ascii="Helvetica" w:hAnsi="Helvetica" w:cs="Helvetica"/>
         </w:rPr>
-        <w:t xml:space="preserve"> Signifyd cartridge. </w:t>
+        <w:t>ocated in</w:t>
+      </w:r>
+      <w:proofErr w:type="gramEnd"/>
+      <w:r>
+        <w:rPr>
+          <w:rFonts w:ascii="Helvetica" w:hAnsi="Helvetica" w:cs="Helvetica"/>
+        </w:rPr>
+        <w:t xml:space="preserve"> the meta folder included with the</w:t>
+      </w:r>
+      <w:r>
+        <w:rPr>
+          <w:rFonts w:ascii="Helvetica" w:hAnsi="Helvetica" w:cs="Helvetica"/>
+        </w:rPr>
+        <w:t xml:space="preserve"> </w:t>
+      </w:r>
+      <w:proofErr w:type="spellStart"/>
+      <w:r>
+        <w:rPr>
+          <w:rFonts w:ascii="Helvetica" w:hAnsi="Helvetica" w:cs="Helvetica"/>
+        </w:rPr>
+        <w:t>Signifyd</w:t>
+      </w:r>
+      <w:proofErr w:type="spellEnd"/>
+      <w:r>
+        <w:rPr>
+          <w:rFonts w:ascii="Helvetica" w:hAnsi="Helvetica" w:cs="Helvetica"/>
+        </w:rPr>
+        <w:t xml:space="preserve"> cartridge. </w:t>
       </w:r>
     </w:p>
     <w:p>
@@ -6954,7 +7436,23 @@
           <w:rFonts w:cs="Trebuchet MS"/>
           <w:color w:val="00000A"/>
         </w:rPr>
-        <w:t xml:space="preserve">Once imported you will need to navigate to the Signifyd service configuration and make sure the credential set that is being used aligns with the correct </w:t>
+        <w:t xml:space="preserve">Once imported you will need to navigate to the </w:t>
+      </w:r>
+      <w:proofErr w:type="spellStart"/>
+      <w:r>
+        <w:rPr>
+          <w:rFonts w:cs="Trebuchet MS"/>
+          <w:color w:val="00000A"/>
+        </w:rPr>
+        <w:t>Signifyd</w:t>
+      </w:r>
+      <w:proofErr w:type="spellEnd"/>
+      <w:r>
+        <w:rPr>
+          <w:rFonts w:cs="Trebuchet MS"/>
+          <w:color w:val="00000A"/>
+        </w:rPr>
+        <w:t xml:space="preserve"> service configuration and make sure the credential set that is being used aligns with the correct </w:t>
       </w:r>
       <w:r>
         <w:rPr>
@@ -6968,7 +7466,15 @@
           <w:rFonts w:cs="Trebuchet MS"/>
           <w:color w:val="00000A"/>
         </w:rPr>
-        <w:t xml:space="preserve"> instance (i.e</w:t>
+        <w:t xml:space="preserve"> instance (</w:t>
+      </w:r>
+      <w:proofErr w:type="gramStart"/>
+      <w:r>
+        <w:rPr>
+          <w:rFonts w:cs="Trebuchet MS"/>
+          <w:color w:val="00000A"/>
+        </w:rPr>
+        <w:t>i.e</w:t>
       </w:r>
       <w:r>
         <w:rPr>
@@ -6977,6 +7483,7 @@
         </w:rPr>
         <w:t>.</w:t>
       </w:r>
+      <w:proofErr w:type="gramEnd"/>
       <w:r>
         <w:rPr>
           <w:rFonts w:cs="Trebuchet MS"/>
@@ -7141,15 +7648,56 @@
           <w:rFonts w:cs="Trebuchet MS"/>
           <w:color w:val="00000A"/>
         </w:rPr>
-        <w:t>You will receive a test and a production API key from Signifyd. Be</w:t>
-      </w:r>
-      <w:r>
-        <w:rPr>
-          <w:rFonts w:cs="Trebuchet MS"/>
-          <w:color w:val="00000A"/>
-        </w:rPr>
-        <w:t xml:space="preserve"> sure to enter the information provided by Signifyd for your particular implementation</w:t>
-      </w:r>
+        <w:t xml:space="preserve">You will receive a test and a production API key from </w:t>
+      </w:r>
+      <w:proofErr w:type="spellStart"/>
+      <w:r>
+        <w:rPr>
+          <w:rFonts w:cs="Trebuchet MS"/>
+          <w:color w:val="00000A"/>
+        </w:rPr>
+        <w:t>Signifyd</w:t>
+      </w:r>
+      <w:proofErr w:type="spellEnd"/>
+      <w:r>
+        <w:rPr>
+          <w:rFonts w:cs="Trebuchet MS"/>
+          <w:color w:val="00000A"/>
+        </w:rPr>
+        <w:t>. Be</w:t>
+      </w:r>
+      <w:r>
+        <w:rPr>
+          <w:rFonts w:cs="Trebuchet MS"/>
+          <w:color w:val="00000A"/>
+        </w:rPr>
+        <w:t xml:space="preserve"> sure to enter the information provided by </w:t>
+      </w:r>
+      <w:proofErr w:type="spellStart"/>
+      <w:r>
+        <w:rPr>
+          <w:rFonts w:cs="Trebuchet MS"/>
+          <w:color w:val="00000A"/>
+        </w:rPr>
+        <w:t>Signifyd</w:t>
+      </w:r>
+      <w:proofErr w:type="spellEnd"/>
+      <w:r>
+        <w:rPr>
+          <w:rFonts w:cs="Trebuchet MS"/>
+          <w:color w:val="00000A"/>
+        </w:rPr>
+        <w:t xml:space="preserve"> for your </w:t>
+      </w:r>
+      <w:proofErr w:type="gramStart"/>
+      <w:r>
+        <w:rPr>
+          <w:rFonts w:cs="Trebuchet MS"/>
+          <w:color w:val="00000A"/>
+        </w:rPr>
+        <w:t>particular implementation</w:t>
+      </w:r>
+      <w:proofErr w:type="gramEnd"/>
       <w:r>
         <w:rPr>
           <w:rFonts w:cs="Trebuchet MS"/>
@@ -7337,19 +7885,47 @@
         <w:rPr>
           <w:rFonts w:ascii="Helvetica" w:hAnsi="Helvetica" w:cs="Helvetica"/>
         </w:rPr>
-        <w:t xml:space="preserve">Import the base Signifyd </w:t>
-      </w:r>
+        <w:t xml:space="preserve">Import the base </w:t>
+      </w:r>
+      <w:proofErr w:type="spellStart"/>
       <w:r>
         <w:rPr>
           <w:rFonts w:ascii="Helvetica" w:hAnsi="Helvetica" w:cs="Helvetica"/>
         </w:rPr>
+        <w:t>Signifyd</w:t>
+      </w:r>
+      <w:proofErr w:type="spellEnd"/>
+      <w:r>
+        <w:rPr>
+          <w:rFonts w:ascii="Helvetica" w:hAnsi="Helvetica" w:cs="Helvetica"/>
+        </w:rPr>
+        <w:t xml:space="preserve"> </w:t>
+      </w:r>
+      <w:r>
+        <w:rPr>
+          <w:rFonts w:ascii="Helvetica" w:hAnsi="Helvetica" w:cs="Helvetica"/>
+        </w:rPr>
         <w:t>Job Schedules</w:t>
       </w:r>
       <w:r>
         <w:rPr>
           <w:rFonts w:ascii="Helvetica" w:hAnsi="Helvetica" w:cs="Helvetica"/>
         </w:rPr>
-        <w:t xml:space="preserve"> configuration required by the Signifyd cartridge.</w:t>
+        <w:t xml:space="preserve"> configuration required by the </w:t>
+      </w:r>
+      <w:proofErr w:type="spellStart"/>
+      <w:r>
+        <w:rPr>
+          <w:rFonts w:ascii="Helvetica" w:hAnsi="Helvetica" w:cs="Helvetica"/>
+        </w:rPr>
+        <w:t>Signifyd</w:t>
+      </w:r>
+      <w:proofErr w:type="spellEnd"/>
+      <w:r>
+        <w:rPr>
+          <w:rFonts w:ascii="Helvetica" w:hAnsi="Helvetica" w:cs="Helvetica"/>
+        </w:rPr>
+        <w:t xml:space="preserve"> cartridge.</w:t>
       </w:r>
     </w:p>
     <w:p>
@@ -7423,7 +7999,35 @@
         <w:rPr>
           <w:rFonts w:ascii="Helvetica" w:hAnsi="Helvetica" w:cs="Helvetica"/>
         </w:rPr>
-        <w:t xml:space="preserve"> that is located in the meta folder included with the Signifyd cartridge. </w:t>
+        <w:t xml:space="preserve"> that </w:t>
+      </w:r>
+      <w:proofErr w:type="gramStart"/>
+      <w:r>
+        <w:rPr>
+          <w:rFonts w:ascii="Helvetica" w:hAnsi="Helvetica" w:cs="Helvetica"/>
+        </w:rPr>
+        <w:t>is located in</w:t>
+      </w:r>
+      <w:proofErr w:type="gramEnd"/>
+      <w:r>
+        <w:rPr>
+          <w:rFonts w:ascii="Helvetica" w:hAnsi="Helvetica" w:cs="Helvetica"/>
+        </w:rPr>
+        <w:t xml:space="preserve"> the meta folder included with the </w:t>
+      </w:r>
+      <w:proofErr w:type="spellStart"/>
+      <w:r>
+        <w:rPr>
+          <w:rFonts w:ascii="Helvetica" w:hAnsi="Helvetica" w:cs="Helvetica"/>
+        </w:rPr>
+        <w:t>Signifyd</w:t>
+      </w:r>
+      <w:proofErr w:type="spellEnd"/>
+      <w:r>
+        <w:rPr>
+          <w:rFonts w:ascii="Helvetica" w:hAnsi="Helvetica" w:cs="Helvetica"/>
+        </w:rPr>
+        <w:t xml:space="preserve"> cartridge. </w:t>
       </w:r>
     </w:p>
     <w:p>
@@ -7562,12 +8166,21 @@
         </w:rPr>
         <w:t xml:space="preserve"> file is uploaded click Import and chose </w:t>
       </w:r>
+      <w:proofErr w:type="gramStart"/>
       <w:r>
         <w:rPr>
           <w:rFonts w:cstheme="minorHAnsi"/>
           <w:i/>
         </w:rPr>
-        <w:t xml:space="preserve">replace </w:t>
+        <w:t>replace</w:t>
+      </w:r>
+      <w:proofErr w:type="gramEnd"/>
+      <w:r>
+        <w:rPr>
+          <w:rFonts w:cstheme="minorHAnsi"/>
+          <w:i/>
+        </w:rPr>
+        <w:t xml:space="preserve"> </w:t>
       </w:r>
       <w:r>
         <w:rPr>
@@ -7621,14 +8234,22 @@
         <w:rPr>
           <w:rFonts w:cstheme="minorHAnsi"/>
         </w:rPr>
-        <w:t>ns-&gt;Job Schedules. The Signifyd-</w:t>
-      </w:r>
+        <w:t xml:space="preserve">ns-&gt;Job Schedules. The </w:t>
+      </w:r>
+      <w:proofErr w:type="spellStart"/>
       <w:r>
         <w:rPr>
           <w:rFonts w:cstheme="minorHAnsi"/>
         </w:rPr>
+        <w:t>Signifyd-</w:t>
+      </w:r>
+      <w:r>
+        <w:rPr>
+          <w:rFonts w:cstheme="minorHAnsi"/>
+        </w:rPr>
         <w:t>CreateMissingOrders</w:t>
       </w:r>
+      <w:proofErr w:type="spellEnd"/>
       <w:r>
         <w:rPr>
           <w:rFonts w:cstheme="minorHAnsi"/>
@@ -7723,10 +8344,18 @@
         <w:ind w:left="630"/>
       </w:pPr>
       <w:r>
-        <w:t>Select Signifyd-</w:t>
-      </w:r>
-      <w:r>
-        <w:t xml:space="preserve">CreateMissingOrders </w:t>
+        <w:t xml:space="preserve">Select </w:t>
+      </w:r>
+      <w:proofErr w:type="spellStart"/>
+      <w:r>
+        <w:t>Signifyd-</w:t>
+      </w:r>
+      <w:r>
+        <w:t>CreateMissingOrders</w:t>
+      </w:r>
+      <w:proofErr w:type="spellEnd"/>
+      <w:r>
+        <w:t xml:space="preserve"> </w:t>
       </w:r>
       <w:r>
         <w:t>to enter the Job Schedule configuration. Configure your Job Schedule to run once, daily, or on any desired schedule</w:t>
@@ -7875,8 +8504,13 @@
       <w:r>
         <w:t xml:space="preserve"> </w:t>
       </w:r>
-      <w:r>
-        <w:t xml:space="preserve">SiteGenesis </w:t>
+      <w:proofErr w:type="spellStart"/>
+      <w:r>
+        <w:t>SiteGenesis</w:t>
+      </w:r>
+      <w:proofErr w:type="spellEnd"/>
+      <w:r>
+        <w:t xml:space="preserve"> </w:t>
       </w:r>
       <w:r>
         <w:t>Controllers</w:t>
@@ -7932,14 +8566,29 @@
         <w:rPr>
           <w:rFonts w:ascii="Helvetica" w:hAnsi="Helvetica" w:cs="Helvetica"/>
         </w:rPr>
-        <w:t xml:space="preserve"> to send requests to Signifyd requires a modification to the </w:t>
-      </w:r>
+        <w:t xml:space="preserve"> to send requests to </w:t>
+      </w:r>
+      <w:proofErr w:type="spellStart"/>
       <w:r>
         <w:rPr>
           <w:rFonts w:ascii="Helvetica" w:hAnsi="Helvetica" w:cs="Helvetica"/>
         </w:rPr>
+        <w:t>Signifyd</w:t>
+      </w:r>
+      <w:proofErr w:type="spellEnd"/>
+      <w:r>
+        <w:rPr>
+          <w:rFonts w:ascii="Helvetica" w:hAnsi="Helvetica" w:cs="Helvetica"/>
+        </w:rPr>
+        <w:t xml:space="preserve"> requires a modification to the </w:t>
+      </w:r>
+      <w:r>
+        <w:rPr>
+          <w:rFonts w:ascii="Helvetica" w:hAnsi="Helvetica" w:cs="Helvetica"/>
+        </w:rPr>
         <w:t xml:space="preserve">system controller file: </w:t>
       </w:r>
+      <w:proofErr w:type="gramStart"/>
       <w:r>
         <w:rPr>
           <w:rFonts w:ascii="Helvetica" w:hAnsi="Helvetica" w:cs="Helvetica"/>
@@ -7954,6 +8603,7 @@
         </w:rPr>
         <w:t>COSummary.js</w:t>
       </w:r>
+      <w:proofErr w:type="gramEnd"/>
     </w:p>
     <w:p>
       <w:pPr>
@@ -8013,12 +8663,21 @@
         </w:rPr>
         <w:t xml:space="preserve"> </w:t>
       </w:r>
+      <w:proofErr w:type="gramStart"/>
       <w:r>
         <w:rPr>
           <w:rFonts w:ascii="Helvetica" w:hAnsi="Helvetica" w:cs="Helvetica"/>
           <w:i/>
         </w:rPr>
-        <w:t>submit()</w:t>
+        <w:t>submit(</w:t>
+      </w:r>
+      <w:proofErr w:type="gramEnd"/>
+      <w:r>
+        <w:rPr>
+          <w:rFonts w:ascii="Helvetica" w:hAnsi="Helvetica" w:cs="Helvetica"/>
+          <w:i/>
+        </w:rPr>
+        <w:t>)</w:t>
       </w:r>
       <w:r>
         <w:rPr>
@@ -8045,7 +8704,55 @@
           <w:rFonts w:ascii="Consolas" w:eastAsia="Times New Roman" w:hAnsi="Consolas" w:cs="Times New Roman"/>
           <w:color w:val="4F81BD" w:themeColor="accent1"/>
         </w:rPr>
-        <w:t>var Signifyd = require('int_signifyd/cartridge/scripts/service/signifyd');</w:t>
+        <w:t xml:space="preserve">var </w:t>
+      </w:r>
+      <w:proofErr w:type="spellStart"/>
+      <w:r>
+        <w:rPr>
+          <w:rFonts w:ascii="Consolas" w:eastAsia="Times New Roman" w:hAnsi="Consolas" w:cs="Times New Roman"/>
+          <w:color w:val="4F81BD" w:themeColor="accent1"/>
+        </w:rPr>
+        <w:t>Signifyd</w:t>
+      </w:r>
+      <w:proofErr w:type="spellEnd"/>
+      <w:r>
+        <w:rPr>
+          <w:rFonts w:ascii="Consolas" w:eastAsia="Times New Roman" w:hAnsi="Consolas" w:cs="Times New Roman"/>
+          <w:color w:val="4F81BD" w:themeColor="accent1"/>
+        </w:rPr>
+        <w:t xml:space="preserve"> = require('</w:t>
+      </w:r>
+      <w:proofErr w:type="spellStart"/>
+      <w:r>
+        <w:rPr>
+          <w:rFonts w:ascii="Consolas" w:eastAsia="Times New Roman" w:hAnsi="Consolas" w:cs="Times New Roman"/>
+          <w:color w:val="4F81BD" w:themeColor="accent1"/>
+        </w:rPr>
+        <w:t>int_signifyd</w:t>
+      </w:r>
+      <w:proofErr w:type="spellEnd"/>
+      <w:r>
+        <w:rPr>
+          <w:rFonts w:ascii="Consolas" w:eastAsia="Times New Roman" w:hAnsi="Consolas" w:cs="Times New Roman"/>
+          <w:color w:val="4F81BD" w:themeColor="accent1"/>
+        </w:rPr>
+        <w:t>/cartridge/scripts/service/</w:t>
+      </w:r>
+      <w:proofErr w:type="spellStart"/>
+      <w:r>
+        <w:rPr>
+          <w:rFonts w:ascii="Consolas" w:eastAsia="Times New Roman" w:hAnsi="Consolas" w:cs="Times New Roman"/>
+          <w:color w:val="4F81BD" w:themeColor="accent1"/>
+        </w:rPr>
+        <w:t>signifyd</w:t>
+      </w:r>
+      <w:proofErr w:type="spellEnd"/>
+      <w:r>
+        <w:rPr>
+          <w:rFonts w:ascii="Consolas" w:eastAsia="Times New Roman" w:hAnsi="Consolas" w:cs="Times New Roman"/>
+          <w:color w:val="4F81BD" w:themeColor="accent1"/>
+        </w:rPr>
+        <w:t>');</w:t>
       </w:r>
       <w:r>
         <w:rPr>
@@ -8059,8 +8766,49 @@
           <w:rFonts w:ascii="Consolas" w:eastAsia="Times New Roman" w:hAnsi="Consolas" w:cs="Times New Roman"/>
           <w:color w:val="4F81BD" w:themeColor="accent1"/>
         </w:rPr>
-        <w:t>var orderSessionID = Signifyd.getOrderSessionId();</w:t>
-      </w:r>
+        <w:t xml:space="preserve">var </w:t>
+      </w:r>
+      <w:proofErr w:type="spellStart"/>
+      <w:r>
+        <w:rPr>
+          <w:rFonts w:ascii="Consolas" w:eastAsia="Times New Roman" w:hAnsi="Consolas" w:cs="Times New Roman"/>
+          <w:color w:val="4F81BD" w:themeColor="accent1"/>
+        </w:rPr>
+        <w:t>orderSessionID</w:t>
+      </w:r>
+      <w:proofErr w:type="spellEnd"/>
+      <w:r>
+        <w:rPr>
+          <w:rFonts w:ascii="Consolas" w:eastAsia="Times New Roman" w:hAnsi="Consolas" w:cs="Times New Roman"/>
+          <w:color w:val="4F81BD" w:themeColor="accent1"/>
+        </w:rPr>
+        <w:t xml:space="preserve"> = </w:t>
+      </w:r>
+      <w:proofErr w:type="spellStart"/>
+      <w:r>
+        <w:rPr>
+          <w:rFonts w:ascii="Consolas" w:eastAsia="Times New Roman" w:hAnsi="Consolas" w:cs="Times New Roman"/>
+          <w:color w:val="4F81BD" w:themeColor="accent1"/>
+        </w:rPr>
+        <w:t>Signifyd.getOrderSessionId</w:t>
+      </w:r>
+      <w:proofErr w:type="spellEnd"/>
+      <w:r>
+        <w:rPr>
+          <w:rFonts w:ascii="Consolas" w:eastAsia="Times New Roman" w:hAnsi="Consolas" w:cs="Times New Roman"/>
+          <w:color w:val="4F81BD" w:themeColor="accent1"/>
+        </w:rPr>
+        <w:t>(</w:t>
+      </w:r>
+      <w:proofErr w:type="gramStart"/>
+      <w:r>
+        <w:rPr>
+          <w:rFonts w:ascii="Consolas" w:eastAsia="Times New Roman" w:hAnsi="Consolas" w:cs="Times New Roman"/>
+          <w:color w:val="4F81BD" w:themeColor="accent1"/>
+        </w:rPr>
+        <w:t>);</w:t>
+      </w:r>
+      <w:proofErr w:type="gramEnd"/>
     </w:p>
     <w:p>
       <w:pPr>
@@ -8095,13 +8843,56 @@
           <w:color w:val="4F81BD" w:themeColor="accent1"/>
         </w:rPr>
       </w:pPr>
+      <w:proofErr w:type="spellStart"/>
       <w:r>
         <w:rPr>
           <w:rFonts w:ascii="Consolas" w:eastAsia="Times New Roman" w:hAnsi="Consolas" w:cs="Times New Roman"/>
           <w:color w:val="4F81BD" w:themeColor="accent1"/>
         </w:rPr>
-        <w:t>Signifyd.setOrderSessionId(placeOrderResult.Order, orderSessionID);</w:t>
-      </w:r>
+        <w:t>Signifyd.setOrderSessionId</w:t>
+      </w:r>
+      <w:proofErr w:type="spellEnd"/>
+      <w:r>
+        <w:rPr>
+          <w:rFonts w:ascii="Consolas" w:eastAsia="Times New Roman" w:hAnsi="Consolas" w:cs="Times New Roman"/>
+          <w:color w:val="4F81BD" w:themeColor="accent1"/>
+        </w:rPr>
+        <w:t>(</w:t>
+      </w:r>
+      <w:proofErr w:type="spellStart"/>
+      <w:r>
+        <w:rPr>
+          <w:rFonts w:ascii="Consolas" w:eastAsia="Times New Roman" w:hAnsi="Consolas" w:cs="Times New Roman"/>
+          <w:color w:val="4F81BD" w:themeColor="accent1"/>
+        </w:rPr>
+        <w:t>placeOrderResult.Order</w:t>
+      </w:r>
+      <w:proofErr w:type="spellEnd"/>
+      <w:r>
+        <w:rPr>
+          <w:rFonts w:ascii="Consolas" w:eastAsia="Times New Roman" w:hAnsi="Consolas" w:cs="Times New Roman"/>
+          <w:color w:val="4F81BD" w:themeColor="accent1"/>
+        </w:rPr>
+        <w:t xml:space="preserve">, </w:t>
+      </w:r>
+      <w:proofErr w:type="spellStart"/>
+      <w:r>
+        <w:rPr>
+          <w:rFonts w:ascii="Consolas" w:eastAsia="Times New Roman" w:hAnsi="Consolas" w:cs="Times New Roman"/>
+          <w:color w:val="4F81BD" w:themeColor="accent1"/>
+        </w:rPr>
+        <w:t>orderSessionID</w:t>
+      </w:r>
+      <w:proofErr w:type="spellEnd"/>
+      <w:proofErr w:type="gramStart"/>
+      <w:r>
+        <w:rPr>
+          <w:rFonts w:ascii="Consolas" w:eastAsia="Times New Roman" w:hAnsi="Consolas" w:cs="Times New Roman"/>
+          <w:color w:val="4F81BD" w:themeColor="accent1"/>
+        </w:rPr>
+        <w:t>);</w:t>
+      </w:r>
+      <w:proofErr w:type="gramEnd"/>
     </w:p>
     <w:p>
       <w:pPr>
@@ -8113,13 +8904,40 @@
           <w:color w:val="4F81BD" w:themeColor="accent1"/>
         </w:rPr>
       </w:pPr>
+      <w:proofErr w:type="spellStart"/>
       <w:r>
         <w:rPr>
           <w:rFonts w:ascii="Consolas" w:eastAsia="Times New Roman" w:hAnsi="Consolas" w:cs="Times New Roman"/>
           <w:color w:val="4F81BD" w:themeColor="accent1"/>
         </w:rPr>
-        <w:t>Signifyd.Call(placeOrderResult.Order);</w:t>
-      </w:r>
+        <w:t>Signifyd.Call</w:t>
+      </w:r>
+      <w:proofErr w:type="spellEnd"/>
+      <w:r>
+        <w:rPr>
+          <w:rFonts w:ascii="Consolas" w:eastAsia="Times New Roman" w:hAnsi="Consolas" w:cs="Times New Roman"/>
+          <w:color w:val="4F81BD" w:themeColor="accent1"/>
+        </w:rPr>
+        <w:t>(</w:t>
+      </w:r>
+      <w:proofErr w:type="spellStart"/>
+      <w:r>
+        <w:rPr>
+          <w:rFonts w:ascii="Consolas" w:eastAsia="Times New Roman" w:hAnsi="Consolas" w:cs="Times New Roman"/>
+          <w:color w:val="4F81BD" w:themeColor="accent1"/>
+        </w:rPr>
+        <w:t>placeOrderResult.Order</w:t>
+      </w:r>
+      <w:proofErr w:type="spellEnd"/>
+      <w:proofErr w:type="gramStart"/>
+      <w:r>
+        <w:rPr>
+          <w:rFonts w:ascii="Consolas" w:eastAsia="Times New Roman" w:hAnsi="Consolas" w:cs="Times New Roman"/>
+          <w:color w:val="4F81BD" w:themeColor="accent1"/>
+        </w:rPr>
+        <w:t>);</w:t>
+      </w:r>
+      <w:proofErr w:type="gramEnd"/>
     </w:p>
     <w:p>
       <w:pPr>
@@ -8219,7 +9037,25 @@
           <w:i/>
           <w:color w:val="4F81BD" w:themeColor="accent1"/>
         </w:rPr>
-        <w:t>else if (placeOrderResult.order_created) {</w:t>
+        <w:t>else if (</w:t>
+      </w:r>
+      <w:proofErr w:type="spellStart"/>
+      <w:r>
+        <w:rPr>
+          <w:rFonts w:ascii="Consolas" w:hAnsi="Consolas" w:cs="Helvetica"/>
+          <w:i/>
+          <w:color w:val="4F81BD" w:themeColor="accent1"/>
+        </w:rPr>
+        <w:t>placeOrderResult.order_created</w:t>
+      </w:r>
+      <w:proofErr w:type="spellEnd"/>
+      <w:r>
+        <w:rPr>
+          <w:rFonts w:ascii="Consolas" w:hAnsi="Consolas" w:cs="Helvetica"/>
+          <w:i/>
+          <w:color w:val="4F81BD" w:themeColor="accent1"/>
+        </w:rPr>
+        <w:t>) {</w:t>
       </w:r>
       <w:r>
         <w:rPr>
@@ -8235,13 +9071,23 @@
         </w:rPr>
         <w:br/>
       </w:r>
+      <w:proofErr w:type="gramStart"/>
       <w:r>
         <w:rPr>
           <w:rFonts w:ascii="Consolas" w:hAnsi="Consolas" w:cs="Helvetica"/>
           <w:b/>
           <w:color w:val="4F81BD" w:themeColor="accent1"/>
         </w:rPr>
-        <w:t>….&lt;Insert code here&gt;…..</w:t>
+        <w:t>….&lt;</w:t>
+      </w:r>
+      <w:proofErr w:type="gramEnd"/>
+      <w:r>
+        <w:rPr>
+          <w:rFonts w:ascii="Consolas" w:hAnsi="Consolas" w:cs="Helvetica"/>
+          <w:b/>
+          <w:color w:val="4F81BD" w:themeColor="accent1"/>
+        </w:rPr>
+        <w:t>Insert code here&gt;…..</w:t>
       </w:r>
       <w:r>
         <w:rPr>
@@ -8390,8 +9236,13 @@
       <w:r>
         <w:t xml:space="preserve">API Integration – </w:t>
       </w:r>
-      <w:r>
-        <w:t xml:space="preserve">SiteGenesis </w:t>
+      <w:proofErr w:type="spellStart"/>
+      <w:r>
+        <w:t>SiteGenesis</w:t>
+      </w:r>
+      <w:proofErr w:type="spellEnd"/>
+      <w:r>
+        <w:t xml:space="preserve"> </w:t>
       </w:r>
       <w:r>
         <w:t>Templates</w:t>
@@ -8431,11 +9282,19 @@
           <w:rFonts w:ascii="Helvetica" w:hAnsi="Helvetica" w:cs="Helvetica"/>
         </w:rPr>
       </w:pPr>
+      <w:proofErr w:type="gramStart"/>
       <w:r>
         <w:rPr>
           <w:rFonts w:ascii="Helvetica" w:hAnsi="Helvetica" w:cs="Helvetica"/>
         </w:rPr>
-        <w:t xml:space="preserve">In order to insert the fingerprint </w:t>
+        <w:t>In order to</w:t>
+      </w:r>
+      <w:proofErr w:type="gramEnd"/>
+      <w:r>
+        <w:rPr>
+          <w:rFonts w:ascii="Helvetica" w:hAnsi="Helvetica" w:cs="Helvetica"/>
+        </w:rPr>
+        <w:t xml:space="preserve"> insert the fingerprint </w:t>
       </w:r>
       <w:r>
         <w:rPr>
@@ -8454,8 +9313,17 @@
           <w:rFonts w:ascii="Helvetica" w:hAnsi="Helvetica" w:cs="Helvetica"/>
           <w:i/>
         </w:rPr>
-        <w:t>default/components/header/htmlhead.isml</w:t>
-      </w:r>
+        <w:t>default/components/header/</w:t>
+      </w:r>
+      <w:proofErr w:type="spellStart"/>
+      <w:r>
+        <w:rPr>
+          <w:rFonts w:ascii="Helvetica" w:hAnsi="Helvetica" w:cs="Helvetica"/>
+          <w:i/>
+        </w:rPr>
+        <w:t>htmlhead.isml</w:t>
+      </w:r>
+      <w:proofErr w:type="spellEnd"/>
       <w:r>
         <w:rPr>
           <w:rFonts w:ascii="Helvetica" w:hAnsi="Helvetica" w:cs="Helvetica"/>
@@ -8506,35 +9374,115 @@
           <w:rFonts w:ascii="Consolas" w:hAnsi="Consolas" w:cs="Times"/>
           <w:color w:val="4F81BD" w:themeColor="accent1"/>
         </w:rPr>
-        <w:t>&lt;isif condition="${dw.system.Site.getCurrent().getCustomPreferenceValue('SignifydEnableCartridge')}"&gt;</w:t>
-      </w:r>
+        <w:t>&lt;</w:t>
+      </w:r>
+      <w:proofErr w:type="spellStart"/>
       <w:r>
         <w:rPr>
           <w:rFonts w:ascii="Consolas" w:hAnsi="Consolas" w:cs="Times"/>
           <w:color w:val="4F81BD" w:themeColor="accent1"/>
         </w:rPr>
-        <w:br/>
-      </w:r>
+        <w:t>isif</w:t>
+      </w:r>
+      <w:proofErr w:type="spellEnd"/>
       <w:r>
         <w:rPr>
           <w:rFonts w:ascii="Consolas" w:hAnsi="Consolas" w:cs="Times"/>
           <w:color w:val="4F81BD" w:themeColor="accent1"/>
         </w:rPr>
-        <w:t xml:space="preserve">  &lt;isinclude template="signifyd_device_fingerprint" /&gt;</w:t>
-      </w:r>
+        <w:t xml:space="preserve"> condition="${</w:t>
+      </w:r>
+      <w:proofErr w:type="gramStart"/>
       <w:r>
         <w:rPr>
           <w:rFonts w:ascii="Consolas" w:hAnsi="Consolas" w:cs="Times"/>
           <w:color w:val="4F81BD" w:themeColor="accent1"/>
         </w:rPr>
-        <w:br/>
-      </w:r>
+        <w:t>dw.system</w:t>
+      </w:r>
+      <w:proofErr w:type="gramEnd"/>
       <w:r>
         <w:rPr>
           <w:rFonts w:ascii="Consolas" w:hAnsi="Consolas" w:cs="Times"/>
           <w:color w:val="4F81BD" w:themeColor="accent1"/>
         </w:rPr>
-        <w:t>&lt;/isif&gt;</w:t>
+        <w:t>.Site.getCurrent().getCustomPreferenceValue('SignifydEnableCartridge')}"&gt;</w:t>
+      </w:r>
+      <w:r>
+        <w:rPr>
+          <w:rFonts w:ascii="Consolas" w:hAnsi="Consolas" w:cs="Times"/>
+          <w:color w:val="4F81BD" w:themeColor="accent1"/>
+        </w:rPr>
+        <w:br/>
+      </w:r>
+      <w:r>
+        <w:rPr>
+          <w:rFonts w:ascii="Consolas" w:hAnsi="Consolas" w:cs="Times"/>
+          <w:color w:val="4F81BD" w:themeColor="accent1"/>
+        </w:rPr>
+        <w:t xml:space="preserve">  &lt;</w:t>
+      </w:r>
+      <w:proofErr w:type="spellStart"/>
+      <w:r>
+        <w:rPr>
+          <w:rFonts w:ascii="Consolas" w:hAnsi="Consolas" w:cs="Times"/>
+          <w:color w:val="4F81BD" w:themeColor="accent1"/>
+        </w:rPr>
+        <w:t>isinclude</w:t>
+      </w:r>
+      <w:proofErr w:type="spellEnd"/>
+      <w:r>
+        <w:rPr>
+          <w:rFonts w:ascii="Consolas" w:hAnsi="Consolas" w:cs="Times"/>
+          <w:color w:val="4F81BD" w:themeColor="accent1"/>
+        </w:rPr>
+        <w:t xml:space="preserve"> template="</w:t>
+      </w:r>
+      <w:proofErr w:type="spellStart"/>
+      <w:r>
+        <w:rPr>
+          <w:rFonts w:ascii="Consolas" w:hAnsi="Consolas" w:cs="Times"/>
+          <w:color w:val="4F81BD" w:themeColor="accent1"/>
+        </w:rPr>
+        <w:t>signifyd_device_fingerprint</w:t>
+      </w:r>
+      <w:proofErr w:type="spellEnd"/>
+      <w:r>
+        <w:rPr>
+          <w:rFonts w:ascii="Consolas" w:hAnsi="Consolas" w:cs="Times"/>
+          <w:color w:val="4F81BD" w:themeColor="accent1"/>
+        </w:rPr>
+        <w:t>" /&gt;</w:t>
+      </w:r>
+      <w:r>
+        <w:rPr>
+          <w:rFonts w:ascii="Consolas" w:hAnsi="Consolas" w:cs="Times"/>
+          <w:color w:val="4F81BD" w:themeColor="accent1"/>
+        </w:rPr>
+        <w:br/>
+      </w:r>
+      <w:r>
+        <w:rPr>
+          <w:rFonts w:ascii="Consolas" w:hAnsi="Consolas" w:cs="Times"/>
+          <w:color w:val="4F81BD" w:themeColor="accent1"/>
+        </w:rPr>
+        <w:t>&lt;/</w:t>
+      </w:r>
+      <w:proofErr w:type="spellStart"/>
+      <w:r>
+        <w:rPr>
+          <w:rFonts w:ascii="Consolas" w:hAnsi="Consolas" w:cs="Times"/>
+          <w:color w:val="4F81BD" w:themeColor="accent1"/>
+        </w:rPr>
+        <w:t>isif</w:t>
+      </w:r>
+      <w:proofErr w:type="spellEnd"/>
+      <w:r>
+        <w:rPr>
+          <w:rFonts w:ascii="Consolas" w:hAnsi="Consolas" w:cs="Times"/>
+          <w:color w:val="4F81BD" w:themeColor="accent1"/>
+        </w:rPr>
+        <w:t>&gt;</w:t>
       </w:r>
     </w:p>
     <w:p>
@@ -8661,19 +9609,61 @@
         <w:rPr>
           <w:rFonts w:ascii="Helvetica" w:hAnsi="Helvetica" w:cs="Helvetica"/>
         </w:rPr>
-        <w:t xml:space="preserve"> send requests to Signifyd is modification to system pipeline for pipeline based site implementations. Since</w:t>
-      </w:r>
+        <w:t xml:space="preserve"> send requests to </w:t>
+      </w:r>
+      <w:proofErr w:type="spellStart"/>
       <w:r>
         <w:rPr>
           <w:rFonts w:ascii="Helvetica" w:hAnsi="Helvetica" w:cs="Helvetica"/>
         </w:rPr>
+        <w:t>Signifyd</w:t>
+      </w:r>
+      <w:proofErr w:type="spellEnd"/>
+      <w:r>
+        <w:rPr>
+          <w:rFonts w:ascii="Helvetica" w:hAnsi="Helvetica" w:cs="Helvetica"/>
+        </w:rPr>
+        <w:t xml:space="preserve"> is modification to system pipeline for </w:t>
+      </w:r>
+      <w:proofErr w:type="gramStart"/>
+      <w:r>
+        <w:rPr>
+          <w:rFonts w:ascii="Helvetica" w:hAnsi="Helvetica" w:cs="Helvetica"/>
+        </w:rPr>
+        <w:t>pipeline based</w:t>
+      </w:r>
+      <w:proofErr w:type="gramEnd"/>
+      <w:r>
+        <w:rPr>
+          <w:rFonts w:ascii="Helvetica" w:hAnsi="Helvetica" w:cs="Helvetica"/>
+        </w:rPr>
+        <w:t xml:space="preserve"> site implementations. Since</w:t>
+      </w:r>
+      <w:r>
+        <w:rPr>
+          <w:rFonts w:ascii="Helvetica" w:hAnsi="Helvetica" w:cs="Helvetica"/>
+        </w:rPr>
         <w:t xml:space="preserve"> the</w:t>
       </w:r>
       <w:r>
         <w:rPr>
           <w:rFonts w:ascii="Helvetica" w:hAnsi="Helvetica" w:cs="Helvetica"/>
         </w:rPr>
-        <w:t xml:space="preserve"> pipeline based approach could eventually be deprecated by </w:t>
+        <w:t xml:space="preserve"> </w:t>
+      </w:r>
+      <w:proofErr w:type="gramStart"/>
+      <w:r>
+        <w:rPr>
+          <w:rFonts w:ascii="Helvetica" w:hAnsi="Helvetica" w:cs="Helvetica"/>
+        </w:rPr>
+        <w:t>pipeline based</w:t>
+      </w:r>
+      <w:proofErr w:type="gramEnd"/>
+      <w:r>
+        <w:rPr>
+          <w:rFonts w:ascii="Helvetica" w:hAnsi="Helvetica" w:cs="Helvetica"/>
+        </w:rPr>
+        <w:t xml:space="preserve"> approach could eventually be deprecated by </w:t>
       </w:r>
       <w:r>
         <w:rPr>
@@ -8705,14 +9695,29 @@
         <w:rPr>
           <w:rFonts w:ascii="Helvetica" w:hAnsi="Helvetica" w:cs="Helvetica"/>
         </w:rPr>
-        <w:t>Pipeline name is</w:t>
+        <w:t xml:space="preserve">Pipeline name </w:t>
+      </w:r>
+      <w:proofErr w:type="gramStart"/>
+      <w:r>
+        <w:rPr>
+          <w:rFonts w:ascii="Helvetica" w:hAnsi="Helvetica" w:cs="Helvetica"/>
+        </w:rPr>
+        <w:t>is</w:t>
       </w:r>
       <w:r>
         <w:rPr>
           <w:rFonts w:ascii="Helvetica" w:hAnsi="Helvetica" w:cs="Helvetica"/>
           <w:i/>
         </w:rPr>
-        <w:t>: pipelines/</w:t>
+        <w:t>:</w:t>
+      </w:r>
+      <w:proofErr w:type="gramEnd"/>
+      <w:r>
+        <w:rPr>
+          <w:rFonts w:ascii="Helvetica" w:hAnsi="Helvetica" w:cs="Helvetica"/>
+          <w:i/>
+        </w:rPr>
+        <w:t xml:space="preserve"> pipelines/</w:t>
       </w:r>
       <w:r>
         <w:rPr>
@@ -9213,7 +10218,23 @@
           <w:rFonts w:cs="Trebuchet MS"/>
           <w:color w:val="00000A"/>
         </w:rPr>
-        <w:t xml:space="preserve">The Signifyd fraud service relies on </w:t>
+        <w:t xml:space="preserve">The </w:t>
+      </w:r>
+      <w:proofErr w:type="spellStart"/>
+      <w:r>
+        <w:rPr>
+          <w:rFonts w:cs="Trebuchet MS"/>
+          <w:color w:val="00000A"/>
+        </w:rPr>
+        <w:t>Signifyd</w:t>
+      </w:r>
+      <w:proofErr w:type="spellEnd"/>
+      <w:r>
+        <w:rPr>
+          <w:rFonts w:cs="Trebuchet MS"/>
+          <w:color w:val="00000A"/>
+        </w:rPr>
+        <w:t xml:space="preserve"> fraud service relies on </w:t>
       </w:r>
       <w:r>
         <w:rPr>
@@ -9248,7 +10269,23 @@
           <w:rFonts w:cs="Trebuchet MS"/>
           <w:color w:val="00000A"/>
         </w:rPr>
-        <w:t>ed information to Signifyd by</w:t>
+        <w:t xml:space="preserve">ed information to </w:t>
+      </w:r>
+      <w:proofErr w:type="spellStart"/>
+      <w:r>
+        <w:rPr>
+          <w:rFonts w:cs="Trebuchet MS"/>
+          <w:color w:val="00000A"/>
+        </w:rPr>
+        <w:t>Signifyd</w:t>
+      </w:r>
+      <w:proofErr w:type="spellEnd"/>
+      <w:r>
+        <w:rPr>
+          <w:rFonts w:cs="Trebuchet MS"/>
+          <w:color w:val="00000A"/>
+        </w:rPr>
+        <w:t xml:space="preserve"> by</w:t>
       </w:r>
       <w:r>
         <w:rPr>
@@ -9263,7 +10300,15 @@
           <w:i/>
           <w:color w:val="00000A"/>
         </w:rPr>
-        <w:t>signifyd.ds</w:t>
+        <w:t>signifyd.</w:t>
+      </w:r>
+      <w:r>
+        <w:rPr>
+          <w:rFonts w:cs="Trebuchet MS"/>
+          <w:i/>
+          <w:color w:val="00000A"/>
+        </w:rPr>
+        <w:t>js</w:t>
       </w:r>
       <w:r>
         <w:rPr>
@@ -9349,8 +10394,17 @@
           <w:rFonts w:cs="Trebuchet MS"/>
           <w:color w:val="00000A"/>
         </w:rPr>
-        <w:t xml:space="preserve"> for valid response codes</w:t>
-      </w:r>
+        <w:t xml:space="preserve"> for valid response </w:t>
+      </w:r>
+      <w:proofErr w:type="gramStart"/>
+      <w:r>
+        <w:rPr>
+          <w:rFonts w:cs="Trebuchet MS"/>
+          <w:color w:val="00000A"/>
+        </w:rPr>
+        <w:t>codes</w:t>
+      </w:r>
+      <w:proofErr w:type="gramEnd"/>
     </w:p>
     <w:p>
       <w:pPr>
@@ -9384,16 +10438,15 @@
       <w:r>
         <w:rPr>
           <w:rFonts w:ascii="Arial" w:hAnsi="Arial" w:cs="Arial"/>
-          <w:noProof/>
           <w:color w:val="262626"/>
           <w:sz w:val="28"/>
           <w:szCs w:val="28"/>
         </w:rPr>
         <w:drawing>
-          <wp:inline distT="0" distB="0" distL="0" distR="0" wp14:anchorId="0CE186BA" wp14:editId="782B8239">
-            <wp:extent cx="5659769" cy="4137660"/>
-            <wp:effectExtent l="0" t="0" r="0" b="0"/>
-            <wp:docPr id="3" name="Picture 1"/>
+          <wp:inline distT="0" distB="0" distL="0" distR="0" wp14:anchorId="7B02C31B" wp14:editId="171E1925">
+            <wp:extent cx="5612687" cy="6050943"/>
+            <wp:effectExtent l="0" t="0" r="7620" b="6985"/>
+            <wp:docPr id="12" name="Picture 12"/>
             <wp:cNvGraphicFramePr>
               <a:graphicFrameLocks xmlns:a="http://schemas.openxmlformats.org/drawingml/2006/main" noChangeAspect="1"/>
             </wp:cNvGraphicFramePr>
@@ -9401,36 +10454,23 @@
               <a:graphicData uri="http://schemas.openxmlformats.org/drawingml/2006/picture">
                 <pic:pic xmlns:pic="http://schemas.openxmlformats.org/drawingml/2006/picture">
                   <pic:nvPicPr>
-                    <pic:cNvPr id="0" name="Picture 1"/>
-                    <pic:cNvPicPr>
-                      <a:picLocks noChangeAspect="1" noChangeArrowheads="1"/>
-                    </pic:cNvPicPr>
+                    <pic:cNvPr id="1" name=""/>
+                    <pic:cNvPicPr/>
                   </pic:nvPicPr>
                   <pic:blipFill>
-                    <a:blip r:embed="rId42">
-                      <a:extLst>
-                        <a:ext uri="{28A0092B-C50C-407E-A947-70E740481C1C}">
-                          <a14:useLocalDpi xmlns:a14="http://schemas.microsoft.com/office/drawing/2010/main" val="0"/>
-                        </a:ext>
-                      </a:extLst>
-                    </a:blip>
-                    <a:srcRect/>
+                    <a:blip r:embed="rId42"/>
                     <a:stretch>
                       <a:fillRect/>
                     </a:stretch>
                   </pic:blipFill>
-                  <pic:spPr bwMode="auto">
+                  <pic:spPr>
                     <a:xfrm>
                       <a:off x="0" y="0"/>
-                      <a:ext cx="5663353" cy="4140280"/>
+                      <a:ext cx="5619106" cy="6057863"/>
                     </a:xfrm>
                     <a:prstGeom prst="rect">
                       <a:avLst/>
                     </a:prstGeom>
-                    <a:noFill/>
-                    <a:ln>
-                      <a:noFill/>
-                    </a:ln>
                   </pic:spPr>
                 </pic:pic>
               </a:graphicData>
@@ -9443,19 +10483,6 @@
       <w:pPr>
         <w:pStyle w:val="Standard1"/>
         <w:ind w:left="708"/>
-      </w:pPr>
-    </w:p>
-    <w:p>
-      <w:pPr>
-        <w:widowControl w:val="0"/>
-        <w:autoSpaceDE w:val="0"/>
-        <w:autoSpaceDN w:val="0"/>
-        <w:adjustRightInd w:val="0"/>
-        <w:spacing w:after="240" w:line="240" w:lineRule="auto"/>
-        <w:ind w:left="720"/>
-        <w:rPr>
-          <w:rFonts w:cs="Times"/>
-        </w:rPr>
       </w:pPr>
     </w:p>
     <w:p>
@@ -9498,220 +10525,26 @@
     </w:p>
     <w:p>
       <w:pPr>
-        <w:pStyle w:val="ListParagraph"/>
-        <w:widowControl w:val="0"/>
-        <w:tabs>
-          <w:tab w:val="left" w:pos="220"/>
-          <w:tab w:val="left" w:pos="720"/>
-        </w:tabs>
-        <w:autoSpaceDE w:val="0"/>
-        <w:autoSpaceDN w:val="0"/>
-        <w:adjustRightInd w:val="0"/>
-        <w:spacing w:after="240" w:line="240" w:lineRule="auto"/>
-        <w:ind w:left="2136"/>
-        <w:rPr>
-          <w:rFonts w:cs="Trebuchet MS"/>
-          <w:color w:val="00000A"/>
-        </w:rPr>
-      </w:pPr>
-    </w:p>
-    <w:p>
-      <w:pPr>
-        <w:pStyle w:val="ListParagraph"/>
-        <w:widowControl w:val="0"/>
-        <w:tabs>
-          <w:tab w:val="left" w:pos="220"/>
-          <w:tab w:val="left" w:pos="720"/>
-        </w:tabs>
-        <w:autoSpaceDE w:val="0"/>
-        <w:autoSpaceDN w:val="0"/>
-        <w:adjustRightInd w:val="0"/>
-        <w:spacing w:after="240" w:line="240" w:lineRule="auto"/>
-        <w:ind w:left="2136"/>
-        <w:rPr>
-          <w:rFonts w:cs="Trebuchet MS"/>
-          <w:color w:val="00000A"/>
-        </w:rPr>
-      </w:pPr>
-    </w:p>
-    <w:p>
-      <w:pPr>
-        <w:pStyle w:val="ListParagraph"/>
-        <w:widowControl w:val="0"/>
-        <w:tabs>
-          <w:tab w:val="left" w:pos="220"/>
-          <w:tab w:val="left" w:pos="720"/>
-        </w:tabs>
-        <w:autoSpaceDE w:val="0"/>
-        <w:autoSpaceDN w:val="0"/>
-        <w:adjustRightInd w:val="0"/>
-        <w:spacing w:after="240" w:line="240" w:lineRule="auto"/>
-        <w:ind w:left="2136"/>
-        <w:rPr>
-          <w:rFonts w:cs="Trebuchet MS"/>
-          <w:color w:val="00000A"/>
-        </w:rPr>
-      </w:pPr>
-    </w:p>
-    <w:p>
-      <w:pPr>
-        <w:pStyle w:val="ListParagraph"/>
-        <w:widowControl w:val="0"/>
-        <w:tabs>
-          <w:tab w:val="left" w:pos="220"/>
-          <w:tab w:val="left" w:pos="720"/>
-        </w:tabs>
-        <w:autoSpaceDE w:val="0"/>
-        <w:autoSpaceDN w:val="0"/>
-        <w:adjustRightInd w:val="0"/>
-        <w:spacing w:after="240" w:line="240" w:lineRule="auto"/>
-        <w:ind w:left="2136"/>
-        <w:rPr>
-          <w:rFonts w:cs="Trebuchet MS"/>
-          <w:color w:val="00000A"/>
-        </w:rPr>
-      </w:pPr>
-    </w:p>
-    <w:p>
-      <w:pPr>
-        <w:pStyle w:val="ListParagraph"/>
-        <w:widowControl w:val="0"/>
-        <w:tabs>
-          <w:tab w:val="left" w:pos="220"/>
-          <w:tab w:val="left" w:pos="720"/>
-        </w:tabs>
-        <w:autoSpaceDE w:val="0"/>
-        <w:autoSpaceDN w:val="0"/>
-        <w:adjustRightInd w:val="0"/>
-        <w:spacing w:after="240" w:line="240" w:lineRule="auto"/>
-        <w:ind w:left="2136"/>
-        <w:rPr>
-          <w:rFonts w:cs="Trebuchet MS"/>
-          <w:color w:val="00000A"/>
-        </w:rPr>
-      </w:pPr>
-    </w:p>
-    <w:p>
-      <w:pPr>
-        <w:pStyle w:val="ListParagraph"/>
-        <w:widowControl w:val="0"/>
-        <w:tabs>
-          <w:tab w:val="left" w:pos="220"/>
-          <w:tab w:val="left" w:pos="720"/>
-        </w:tabs>
-        <w:autoSpaceDE w:val="0"/>
-        <w:autoSpaceDN w:val="0"/>
-        <w:adjustRightInd w:val="0"/>
-        <w:spacing w:after="240" w:line="240" w:lineRule="auto"/>
-        <w:ind w:left="2136"/>
-        <w:rPr>
-          <w:rFonts w:cs="Trebuchet MS"/>
-          <w:color w:val="00000A"/>
-        </w:rPr>
-      </w:pPr>
-    </w:p>
-    <w:p>
-      <w:pPr>
-        <w:pStyle w:val="ListParagraph"/>
-        <w:widowControl w:val="0"/>
-        <w:tabs>
-          <w:tab w:val="left" w:pos="220"/>
-          <w:tab w:val="left" w:pos="720"/>
-        </w:tabs>
-        <w:autoSpaceDE w:val="0"/>
-        <w:autoSpaceDN w:val="0"/>
-        <w:adjustRightInd w:val="0"/>
-        <w:spacing w:after="240" w:line="240" w:lineRule="auto"/>
-        <w:ind w:left="2136"/>
-        <w:rPr>
-          <w:rFonts w:cs="Trebuchet MS"/>
-          <w:color w:val="00000A"/>
-        </w:rPr>
-      </w:pPr>
-    </w:p>
-    <w:p>
-      <w:pPr>
-        <w:pStyle w:val="ListParagraph"/>
-        <w:widowControl w:val="0"/>
-        <w:tabs>
-          <w:tab w:val="left" w:pos="220"/>
-          <w:tab w:val="left" w:pos="720"/>
-        </w:tabs>
-        <w:autoSpaceDE w:val="0"/>
-        <w:autoSpaceDN w:val="0"/>
-        <w:adjustRightInd w:val="0"/>
-        <w:spacing w:after="240" w:line="240" w:lineRule="auto"/>
-        <w:ind w:left="2136"/>
-        <w:rPr>
-          <w:rFonts w:cs="Trebuchet MS"/>
-          <w:color w:val="00000A"/>
-        </w:rPr>
-      </w:pPr>
-    </w:p>
-    <w:p>
-      <w:pPr>
-        <w:pStyle w:val="ListParagraph"/>
-        <w:widowControl w:val="0"/>
-        <w:tabs>
-          <w:tab w:val="left" w:pos="220"/>
-          <w:tab w:val="left" w:pos="720"/>
-        </w:tabs>
-        <w:autoSpaceDE w:val="0"/>
-        <w:autoSpaceDN w:val="0"/>
-        <w:adjustRightInd w:val="0"/>
-        <w:spacing w:after="240" w:line="240" w:lineRule="auto"/>
-        <w:ind w:left="2136"/>
-        <w:rPr>
-          <w:rFonts w:cs="Trebuchet MS"/>
-          <w:color w:val="00000A"/>
-        </w:rPr>
-      </w:pPr>
-    </w:p>
-    <w:p>
-      <w:pPr>
-        <w:pStyle w:val="ListParagraph"/>
-        <w:widowControl w:val="0"/>
-        <w:tabs>
-          <w:tab w:val="left" w:pos="220"/>
-          <w:tab w:val="left" w:pos="720"/>
-        </w:tabs>
-        <w:autoSpaceDE w:val="0"/>
-        <w:autoSpaceDN w:val="0"/>
-        <w:adjustRightInd w:val="0"/>
-        <w:spacing w:after="240" w:line="240" w:lineRule="auto"/>
-        <w:ind w:left="2136"/>
-        <w:rPr>
-          <w:rFonts w:cs="Trebuchet MS"/>
-          <w:color w:val="00000A"/>
-        </w:rPr>
-      </w:pPr>
-    </w:p>
-    <w:p>
-      <w:pPr>
-        <w:pStyle w:val="ListParagraph"/>
-        <w:widowControl w:val="0"/>
-        <w:tabs>
-          <w:tab w:val="left" w:pos="220"/>
-          <w:tab w:val="left" w:pos="720"/>
-        </w:tabs>
-        <w:autoSpaceDE w:val="0"/>
-        <w:autoSpaceDN w:val="0"/>
-        <w:adjustRightInd w:val="0"/>
-        <w:spacing w:after="240" w:line="240" w:lineRule="auto"/>
-        <w:ind w:left="2136"/>
-        <w:rPr>
-          <w:rFonts w:cs="Trebuchet MS"/>
-          <w:color w:val="00000A"/>
-        </w:rPr>
-      </w:pPr>
+        <w:rPr>
+          <w:rFonts w:ascii="Tw Cen MT Condensed" w:eastAsiaTheme="majorEastAsia" w:hAnsi="Tw Cen MT Condensed" w:cs="Times New Roman"/>
+          <w:b/>
+          <w:bCs/>
+          <w:color w:val="000000" w:themeColor="text1"/>
+          <w:sz w:val="28"/>
+          <w:szCs w:val="28"/>
+        </w:rPr>
+      </w:pPr>
+      <w:bookmarkStart w:id="19" w:name="_Toc955965"/>
+      <w:bookmarkStart w:id="20" w:name="_Toc285887829"/>
+      <w:r>
+        <w:br w:type="page"/>
+      </w:r>
     </w:p>
     <w:p>
       <w:pPr>
         <w:pStyle w:val="Heading2"/>
         <w:ind w:left="720"/>
       </w:pPr>
-      <w:bookmarkStart w:id="19" w:name="_Toc955965"/>
-      <w:bookmarkStart w:id="20" w:name="_Toc285887829"/>
       <w:r>
         <w:lastRenderedPageBreak/>
         <w:t>Other Non-Transactional Operations</w:t>
@@ -9752,6 +10585,7 @@
         </w:rPr>
         <w:t xml:space="preserve"> </w:t>
       </w:r>
+      <w:proofErr w:type="spellStart"/>
       <w:r>
         <w:rPr>
           <w:rFonts w:cs="Trebuchet MS"/>
@@ -9759,6 +10593,7 @@
         </w:rPr>
         <w:t>Signifyd</w:t>
       </w:r>
+      <w:proofErr w:type="spellEnd"/>
       <w:r>
         <w:rPr>
           <w:rFonts w:cs="Trebuchet MS"/>
@@ -9799,7 +10634,23 @@
           <w:rFonts w:cs="Trebuchet MS"/>
           <w:color w:val="00000A"/>
         </w:rPr>
-        <w:t xml:space="preserve">. But don't forget to disable it after </w:t>
+        <w:t xml:space="preserve">. But </w:t>
+      </w:r>
+      <w:proofErr w:type="gramStart"/>
+      <w:r>
+        <w:rPr>
+          <w:rFonts w:cs="Trebuchet MS"/>
+          <w:color w:val="00000A"/>
+        </w:rPr>
+        <w:t>don't</w:t>
+      </w:r>
+      <w:proofErr w:type="gramEnd"/>
+      <w:r>
+        <w:rPr>
+          <w:rFonts w:cs="Trebuchet MS"/>
+          <w:color w:val="00000A"/>
+        </w:rPr>
+        <w:t xml:space="preserve"> forget to disable it after </w:t>
       </w:r>
       <w:r>
         <w:rPr>
@@ -9931,7 +10782,15 @@
           <w:rFonts w:cs="Trebuchet MS"/>
           <w:color w:val="00000A"/>
         </w:rPr>
-        <w:t>You can enable specific levels of logging for Sig</w:t>
+        <w:t xml:space="preserve">You can enable specific levels of logging for </w:t>
+      </w:r>
+      <w:proofErr w:type="spellStart"/>
+      <w:r>
+        <w:rPr>
+          <w:rFonts w:cs="Trebuchet MS"/>
+          <w:color w:val="00000A"/>
+        </w:rPr>
+        <w:t>Sig</w:t>
       </w:r>
       <w:r>
         <w:rPr>
@@ -9945,8 +10804,25 @@
           <w:rFonts w:cs="Trebuchet MS"/>
           <w:color w:val="00000A"/>
         </w:rPr>
-        <w:t>ifyd. Each level brings a different or higher level of detail in the logs</w:t>
-      </w:r>
+        <w:t>ifyd</w:t>
+      </w:r>
+      <w:proofErr w:type="spellEnd"/>
+      <w:r>
+        <w:rPr>
+          <w:rFonts w:cs="Trebuchet MS"/>
+          <w:color w:val="00000A"/>
+        </w:rPr>
+        <w:t xml:space="preserve">. Each level brings a different or higher level of detail in the </w:t>
+      </w:r>
+      <w:proofErr w:type="gramStart"/>
+      <w:r>
+        <w:rPr>
+          <w:rFonts w:cs="Trebuchet MS"/>
+          <w:color w:val="00000A"/>
+        </w:rPr>
+        <w:t>logs</w:t>
+      </w:r>
+      <w:proofErr w:type="gramEnd"/>
     </w:p>
     <w:p>
       <w:pPr>
@@ -10117,7 +10993,23 @@
           <w:rFonts w:cs="Trebuchet MS"/>
           <w:color w:val="00000A"/>
         </w:rPr>
-        <w:t>The Signifyd cartridge</w:t>
+        <w:t xml:space="preserve">The </w:t>
+      </w:r>
+      <w:proofErr w:type="spellStart"/>
+      <w:r>
+        <w:rPr>
+          <w:rFonts w:cs="Trebuchet MS"/>
+          <w:color w:val="00000A"/>
+        </w:rPr>
+        <w:t>Signifyd</w:t>
+      </w:r>
+      <w:proofErr w:type="spellEnd"/>
+      <w:r>
+        <w:rPr>
+          <w:rFonts w:cs="Trebuchet MS"/>
+          <w:color w:val="00000A"/>
+        </w:rPr>
+        <w:t xml:space="preserve"> cartridge</w:t>
       </w:r>
       <w:r>
         <w:rPr>
@@ -10154,12 +11046,21 @@
         </w:rPr>
         <w:t xml:space="preserve"> depending on </w:t>
       </w:r>
-      <w:r>
-        <w:rPr>
-          <w:rFonts w:cs="Trebuchet MS"/>
-          <w:color w:val="00000A"/>
-        </w:rPr>
-        <w:t>Signifyd’s guarantee decision</w:t>
+      <w:proofErr w:type="spellStart"/>
+      <w:r>
+        <w:rPr>
+          <w:rFonts w:cs="Trebuchet MS"/>
+          <w:color w:val="00000A"/>
+        </w:rPr>
+        <w:t>Signifyd’s</w:t>
+      </w:r>
+      <w:proofErr w:type="spellEnd"/>
+      <w:r>
+        <w:rPr>
+          <w:rFonts w:cs="Trebuchet MS"/>
+          <w:color w:val="00000A"/>
+        </w:rPr>
+        <w:t xml:space="preserve"> guarantee decision</w:t>
       </w:r>
       <w:r>
         <w:rPr>
@@ -10203,6 +11104,7 @@
         </w:rPr>
         <w:t xml:space="preserve">ing is called </w:t>
       </w:r>
+      <w:proofErr w:type="spellStart"/>
       <w:r>
         <w:rPr>
           <w:rFonts w:cs="Trebuchet MS"/>
@@ -10210,7 +11112,17 @@
           <w:i/>
           <w:color w:val="00000A"/>
         </w:rPr>
-        <w:t xml:space="preserve">SignifydHoldOrderEnable </w:t>
+        <w:t>SignifydHoldOrderEnable</w:t>
+      </w:r>
+      <w:proofErr w:type="spellEnd"/>
+      <w:r>
+        <w:rPr>
+          <w:rFonts w:cs="Trebuchet MS"/>
+          <w:b/>
+          <w:i/>
+          <w:color w:val="00000A"/>
+        </w:rPr>
+        <w:t xml:space="preserve"> </w:t>
       </w:r>
       <w:r>
         <w:rPr>
@@ -10277,6 +11189,7 @@
         </w:rPr>
         <w:t xml:space="preserve">The site preference setting called </w:t>
       </w:r>
+      <w:proofErr w:type="spellStart"/>
       <w:r>
         <w:rPr>
           <w:rFonts w:cs="Trebuchet MS"/>
@@ -10286,6 +11199,7 @@
         </w:rPr>
         <w:t>SignifydEnableDecisionCentre</w:t>
       </w:r>
+      <w:proofErr w:type="spellEnd"/>
       <w:r>
         <w:rPr>
           <w:rFonts w:cs="Trebuchet MS"/>
@@ -10293,7 +11207,27 @@
           <w:iCs/>
           <w:color w:val="00000A"/>
         </w:rPr>
-        <w:t xml:space="preserve"> can be enabled if you are using the Signifyd’s Decision Centre product and DECISION_MADE webhook. </w:t>
+        <w:t xml:space="preserve"> can be enabled if you are using the </w:t>
+      </w:r>
+      <w:proofErr w:type="spellStart"/>
+      <w:r>
+        <w:rPr>
+          <w:rFonts w:cs="Trebuchet MS"/>
+          <w:bCs/>
+          <w:iCs/>
+          <w:color w:val="00000A"/>
+        </w:rPr>
+        <w:t>Signifyd’s</w:t>
+      </w:r>
+      <w:proofErr w:type="spellEnd"/>
+      <w:r>
+        <w:rPr>
+          <w:rFonts w:cs="Trebuchet MS"/>
+          <w:bCs/>
+          <w:iCs/>
+          <w:color w:val="00000A"/>
+        </w:rPr>
+        <w:t xml:space="preserve"> Decision Centre product and DECISION_MADE webhook. </w:t>
       </w:r>
     </w:p>
     <w:p>
@@ -10519,9 +11453,11 @@
         <w:lastRenderedPageBreak/>
         <w:t xml:space="preserve">Configuration on </w:t>
       </w:r>
+      <w:proofErr w:type="spellStart"/>
       <w:r>
         <w:t>Signifyd</w:t>
       </w:r>
+      <w:proofErr w:type="spellEnd"/>
       <w:r>
         <w:t xml:space="preserve"> side</w:t>
       </w:r>
@@ -10562,7 +11498,23 @@
           <w:rFonts w:cs="Trebuchet MS"/>
           <w:color w:val="00000A"/>
         </w:rPr>
-        <w:t xml:space="preserve">All Signifyd cases created during </w:t>
+        <w:t xml:space="preserve">All </w:t>
+      </w:r>
+      <w:proofErr w:type="spellStart"/>
+      <w:r>
+        <w:rPr>
+          <w:rFonts w:cs="Trebuchet MS"/>
+          <w:color w:val="00000A"/>
+        </w:rPr>
+        <w:t>Signifyd</w:t>
+      </w:r>
+      <w:proofErr w:type="spellEnd"/>
+      <w:r>
+        <w:rPr>
+          <w:rFonts w:cs="Trebuchet MS"/>
+          <w:color w:val="00000A"/>
+        </w:rPr>
+        <w:t xml:space="preserve"> cases created during </w:t>
       </w:r>
       <w:r>
         <w:rPr>
@@ -10785,14 +11737,46 @@
           <w:rFonts w:cs="Trebuchet MS"/>
           <w:color w:val="00000A"/>
         </w:rPr>
-        <w:t xml:space="preserve"> in order to update </w:t>
-      </w:r>
-      <w:r>
-        <w:rPr>
-          <w:rFonts w:cs="Trebuchet MS"/>
-          <w:color w:val="00000A"/>
-        </w:rPr>
-        <w:t>SFCC with the latest status from Signifyd.</w:t>
+        <w:t xml:space="preserve"> </w:t>
+      </w:r>
+      <w:proofErr w:type="gramStart"/>
+      <w:r>
+        <w:rPr>
+          <w:rFonts w:cs="Trebuchet MS"/>
+          <w:color w:val="00000A"/>
+        </w:rPr>
+        <w:t>in order to</w:t>
+      </w:r>
+      <w:proofErr w:type="gramEnd"/>
+      <w:r>
+        <w:rPr>
+          <w:rFonts w:cs="Trebuchet MS"/>
+          <w:color w:val="00000A"/>
+        </w:rPr>
+        <w:t xml:space="preserve"> update </w:t>
+      </w:r>
+      <w:r>
+        <w:rPr>
+          <w:rFonts w:cs="Trebuchet MS"/>
+          <w:color w:val="00000A"/>
+        </w:rPr>
+        <w:t xml:space="preserve">SFCC with the latest status from </w:t>
+      </w:r>
+      <w:proofErr w:type="spellStart"/>
+      <w:r>
+        <w:rPr>
+          <w:rFonts w:cs="Trebuchet MS"/>
+          <w:color w:val="00000A"/>
+        </w:rPr>
+        <w:t>Signifyd</w:t>
+      </w:r>
+      <w:proofErr w:type="spellEnd"/>
+      <w:r>
+        <w:rPr>
+          <w:rFonts w:cs="Trebuchet MS"/>
+          <w:color w:val="00000A"/>
+        </w:rPr>
+        <w:t>.</w:t>
       </w:r>
       <w:r>
         <w:rPr>
@@ -10982,7 +11966,23 @@
           <w:rFonts w:cs="Trebuchet MS"/>
           <w:color w:val="00000A"/>
         </w:rPr>
-        <w:t>And add e.g. https://</w:t>
+        <w:t xml:space="preserve">And add </w:t>
+      </w:r>
+      <w:proofErr w:type="gramStart"/>
+      <w:r>
+        <w:rPr>
+          <w:rFonts w:cs="Trebuchet MS"/>
+          <w:color w:val="00000A"/>
+        </w:rPr>
+        <w:t>e.g.</w:t>
+      </w:r>
+      <w:proofErr w:type="gramEnd"/>
+      <w:r>
+        <w:rPr>
+          <w:rFonts w:cs="Trebuchet MS"/>
+          <w:color w:val="00000A"/>
+        </w:rPr>
+        <w:t xml:space="preserve"> https://</w:t>
       </w:r>
       <w:r>
         <w:rPr>
@@ -11665,7 +12665,15 @@
         <w:t>Test Case:</w:t>
       </w:r>
       <w:r>
-        <w:t xml:space="preserve"> Order Placement with Site Preference ‘Signifyd Hold Order’ Set to “Yes”</w:t>
+        <w:t xml:space="preserve"> Order Placement with Site Preference ‘</w:t>
+      </w:r>
+      <w:proofErr w:type="spellStart"/>
+      <w:r>
+        <w:t>Signifyd</w:t>
+      </w:r>
+      <w:proofErr w:type="spellEnd"/>
+      <w:r>
+        <w:t xml:space="preserve"> Hold Order’ Set to “Yes”</w:t>
       </w:r>
     </w:p>
     <w:p>
@@ -11707,7 +12715,15 @@
         <w:spacing w:after="0" w:line="240" w:lineRule="auto"/>
       </w:pPr>
       <w:r>
-        <w:t xml:space="preserve">A case will be created on Signifyd site at </w:t>
+        <w:t xml:space="preserve">A case will be created on </w:t>
+      </w:r>
+      <w:proofErr w:type="spellStart"/>
+      <w:r>
+        <w:t>Signifyd</w:t>
+      </w:r>
+      <w:proofErr w:type="spellEnd"/>
+      <w:r>
+        <w:t xml:space="preserve"> site at </w:t>
       </w:r>
       <w:hyperlink r:id="rId51" w:history="1">
         <w:r>
@@ -11736,7 +12752,23 @@
         <w:t>SFCC</w:t>
       </w:r>
       <w:r>
-        <w:t xml:space="preserve"> to Signifyd and should be visible in the Signifyd Admin Panel.</w:t>
+        <w:t xml:space="preserve"> to </w:t>
+      </w:r>
+      <w:proofErr w:type="spellStart"/>
+      <w:r>
+        <w:t>Signifyd</w:t>
+      </w:r>
+      <w:proofErr w:type="spellEnd"/>
+      <w:r>
+        <w:t xml:space="preserve"> and should be visible in the </w:t>
+      </w:r>
+      <w:proofErr w:type="spellStart"/>
+      <w:r>
+        <w:t>Signifyd</w:t>
+      </w:r>
+      <w:proofErr w:type="spellEnd"/>
+      <w:r>
+        <w:t xml:space="preserve"> Admin Panel.</w:t>
       </w:r>
     </w:p>
     <w:p>
@@ -11750,9 +12782,11 @@
       <w:r>
         <w:t xml:space="preserve"> Order Status will be ‘Open’ in </w:t>
       </w:r>
+      <w:proofErr w:type="gramStart"/>
       <w:r>
         <w:t>SFCC</w:t>
       </w:r>
+      <w:proofErr w:type="gramEnd"/>
     </w:p>
     <w:p>
       <w:pPr>
@@ -11763,7 +12797,15 @@
         <w:spacing w:after="0" w:line="240" w:lineRule="auto"/>
       </w:pPr>
       <w:r>
-        <w:t xml:space="preserve">Once webhook marks the order data ‘guaranteeDisposition: "APPROVED"’ the order will be updated to ‘ready for export’ in </w:t>
+        <w:t>Once webhook marks the order data ‘</w:t>
+      </w:r>
+      <w:proofErr w:type="spellStart"/>
+      <w:r>
+        <w:t>guaranteeDisposition</w:t>
+      </w:r>
+      <w:proofErr w:type="spellEnd"/>
+      <w:r>
+        <w:t xml:space="preserve">: "APPROVED"’ the order will be updated to ‘ready for export’ in </w:t>
       </w:r>
       <w:r>
         <w:t>SFCC</w:t>
@@ -11794,7 +12836,15 @@
         <w:ind w:left="1710" w:hanging="360"/>
       </w:pPr>
       <w:r>
-        <w:t>‘signifydFraudScore’</w:t>
+        <w:t>‘</w:t>
+      </w:r>
+      <w:proofErr w:type="spellStart"/>
+      <w:r>
+        <w:t>signifydFraudScore</w:t>
+      </w:r>
+      <w:proofErr w:type="spellEnd"/>
+      <w:r>
+        <w:t>’</w:t>
       </w:r>
     </w:p>
     <w:p>
@@ -11807,7 +12857,15 @@
         <w:ind w:left="1710" w:hanging="360"/>
       </w:pPr>
       <w:r>
-        <w:t>‘signifydGaurenteeDisposition’</w:t>
+        <w:t>‘</w:t>
+      </w:r>
+      <w:proofErr w:type="spellStart"/>
+      <w:r>
+        <w:t>signifydGaurenteeDisposition</w:t>
+      </w:r>
+      <w:proofErr w:type="spellEnd"/>
+      <w:r>
+        <w:t>’</w:t>
       </w:r>
     </w:p>
     <w:p>
@@ -11820,7 +12878,15 @@
         <w:ind w:left="1710" w:hanging="360"/>
       </w:pPr>
       <w:r>
-        <w:t>‘signifydOrderURL’</w:t>
+        <w:t>‘</w:t>
+      </w:r>
+      <w:proofErr w:type="spellStart"/>
+      <w:r>
+        <w:t>signifydOrderURL</w:t>
+      </w:r>
+      <w:proofErr w:type="spellEnd"/>
+      <w:r>
+        <w:t>’</w:t>
       </w:r>
     </w:p>
     <w:p>
@@ -11871,7 +12937,15 @@
         <w:spacing w:after="0" w:line="240" w:lineRule="auto"/>
       </w:pPr>
       <w:r>
-        <w:t xml:space="preserve">A case will be created on Signifyd site at </w:t>
+        <w:t xml:space="preserve">A case will be created on </w:t>
+      </w:r>
+      <w:proofErr w:type="spellStart"/>
+      <w:r>
+        <w:t>Signifyd</w:t>
+      </w:r>
+      <w:proofErr w:type="spellEnd"/>
+      <w:r>
+        <w:t xml:space="preserve"> site at </w:t>
       </w:r>
       <w:hyperlink r:id="rId52" w:history="1">
         <w:r>
@@ -11903,7 +12977,23 @@
         <w:t xml:space="preserve"> </w:t>
       </w:r>
       <w:r>
-        <w:t>to Signifyd and should be visible in the Signifyd Admin Panel.</w:t>
+        <w:t xml:space="preserve">to </w:t>
+      </w:r>
+      <w:proofErr w:type="spellStart"/>
+      <w:r>
+        <w:t>Signifyd</w:t>
+      </w:r>
+      <w:proofErr w:type="spellEnd"/>
+      <w:r>
+        <w:t xml:space="preserve"> and should be visible in the </w:t>
+      </w:r>
+      <w:proofErr w:type="spellStart"/>
+      <w:r>
+        <w:t>Signifyd</w:t>
+      </w:r>
+      <w:proofErr w:type="spellEnd"/>
+      <w:r>
+        <w:t xml:space="preserve"> Admin Panel.</w:t>
       </w:r>
     </w:p>
     <w:p>
@@ -11917,9 +13007,11 @@
       <w:r>
         <w:t xml:space="preserve">Order Status will be ‘Open’ in </w:t>
       </w:r>
+      <w:proofErr w:type="gramStart"/>
       <w:r>
         <w:t>SFCC</w:t>
       </w:r>
+      <w:proofErr w:type="gramEnd"/>
     </w:p>
     <w:p>
       <w:pPr>
@@ -11930,7 +13022,15 @@
         <w:spacing w:after="0" w:line="240" w:lineRule="auto"/>
       </w:pPr>
       <w:r>
-        <w:t xml:space="preserve">Once webhook marks the order data ‘guaranteeDisposition: "DECLINED"’ the order will stay on 'Open' status in </w:t>
+        <w:t>Once webhook marks the order data ‘</w:t>
+      </w:r>
+      <w:proofErr w:type="spellStart"/>
+      <w:r>
+        <w:t>guaranteeDisposition</w:t>
+      </w:r>
+      <w:proofErr w:type="spellEnd"/>
+      <w:r>
+        <w:t xml:space="preserve">: "DECLINED"’ the order will stay on 'Open' status in </w:t>
       </w:r>
       <w:r>
         <w:t>SFCC</w:t>
@@ -11962,7 +13062,15 @@
       </w:pPr>
       <w:r>
         <w:lastRenderedPageBreak/>
-        <w:t>‘signifydFraudScore’</w:t>
+        <w:t>‘</w:t>
+      </w:r>
+      <w:proofErr w:type="spellStart"/>
+      <w:r>
+        <w:t>signifydFraudScore</w:t>
+      </w:r>
+      <w:proofErr w:type="spellEnd"/>
+      <w:r>
+        <w:t>’</w:t>
       </w:r>
     </w:p>
     <w:p>
@@ -11975,7 +13083,15 @@
         <w:ind w:left="1710" w:hanging="360"/>
       </w:pPr>
       <w:r>
-        <w:t>‘signifydGaurenteeDisposition’</w:t>
+        <w:t>‘</w:t>
+      </w:r>
+      <w:proofErr w:type="spellStart"/>
+      <w:r>
+        <w:t>signifydGaurenteeDisposition</w:t>
+      </w:r>
+      <w:proofErr w:type="spellEnd"/>
+      <w:r>
+        <w:t>’</w:t>
       </w:r>
     </w:p>
     <w:p>
@@ -11988,7 +13104,15 @@
         <w:ind w:left="1710" w:hanging="360"/>
       </w:pPr>
       <w:r>
-        <w:t>‘signifydOrderURL’</w:t>
+        <w:t>‘</w:t>
+      </w:r>
+      <w:proofErr w:type="spellStart"/>
+      <w:r>
+        <w:t>signifydOrderURL</w:t>
+      </w:r>
+      <w:proofErr w:type="spellEnd"/>
+      <w:r>
+        <w:t>’</w:t>
       </w:r>
     </w:p>
     <w:p>
@@ -12011,7 +13135,15 @@
         <w:t>Test Case:</w:t>
       </w:r>
       <w:r>
-        <w:t xml:space="preserve"> Order Placement with Site Preference ‘Signifyd Hold Order’ Set to “No”</w:t>
+        <w:t xml:space="preserve"> Order Placement with Site Preference ‘</w:t>
+      </w:r>
+      <w:proofErr w:type="spellStart"/>
+      <w:r>
+        <w:t>Signifyd</w:t>
+      </w:r>
+      <w:proofErr w:type="spellEnd"/>
+      <w:r>
+        <w:t xml:space="preserve"> Hold Order’ Set to “No”</w:t>
       </w:r>
     </w:p>
     <w:p>
@@ -12053,7 +13185,15 @@
         <w:spacing w:after="0" w:line="240" w:lineRule="auto"/>
       </w:pPr>
       <w:r>
-        <w:t xml:space="preserve">A case will be created on Signifyd site at </w:t>
+        <w:t xml:space="preserve">A case will be created on </w:t>
+      </w:r>
+      <w:proofErr w:type="spellStart"/>
+      <w:r>
+        <w:t>Signifyd</w:t>
+      </w:r>
+      <w:proofErr w:type="spellEnd"/>
+      <w:r>
+        <w:t xml:space="preserve"> site at </w:t>
       </w:r>
       <w:hyperlink r:id="rId53" w:history="1">
         <w:r>
@@ -12085,7 +13225,23 @@
         <w:t xml:space="preserve"> </w:t>
       </w:r>
       <w:r>
-        <w:t>to Signifyd and should be visible in the Signifyd Admin Panel.</w:t>
+        <w:t xml:space="preserve">to </w:t>
+      </w:r>
+      <w:proofErr w:type="spellStart"/>
+      <w:r>
+        <w:t>Signifyd</w:t>
+      </w:r>
+      <w:proofErr w:type="spellEnd"/>
+      <w:r>
+        <w:t xml:space="preserve"> and should be visible in the </w:t>
+      </w:r>
+      <w:proofErr w:type="spellStart"/>
+      <w:r>
+        <w:t>Signifyd</w:t>
+      </w:r>
+      <w:proofErr w:type="spellEnd"/>
+      <w:r>
+        <w:t xml:space="preserve"> Admin Panel.</w:t>
       </w:r>
     </w:p>
     <w:p>
@@ -12097,7 +13253,15 @@
         <w:spacing w:after="0" w:line="240" w:lineRule="auto"/>
       </w:pPr>
       <w:r>
-        <w:t xml:space="preserve">Order Status will be ‘Ready To Export’ in </w:t>
+        <w:t xml:space="preserve">Order Status will be ‘Ready </w:t>
+      </w:r>
+      <w:proofErr w:type="gramStart"/>
+      <w:r>
+        <w:t>To</w:t>
+      </w:r>
+      <w:proofErr w:type="gramEnd"/>
+      <w:r>
+        <w:t xml:space="preserve"> Export’ in </w:t>
       </w:r>
       <w:r>
         <w:t>SFCC</w:t>
@@ -12125,7 +13289,15 @@
         <w:ind w:left="1710" w:hanging="360"/>
       </w:pPr>
       <w:r>
-        <w:t>‘signifydFraudScore’</w:t>
+        <w:t>‘</w:t>
+      </w:r>
+      <w:proofErr w:type="spellStart"/>
+      <w:r>
+        <w:t>signifydFraudScore</w:t>
+      </w:r>
+      <w:proofErr w:type="spellEnd"/>
+      <w:r>
+        <w:t>’</w:t>
       </w:r>
     </w:p>
     <w:p>
@@ -12138,7 +13310,15 @@
         <w:ind w:left="1710" w:hanging="360"/>
       </w:pPr>
       <w:r>
-        <w:t>‘signifydGaurenteeDisposition’</w:t>
+        <w:t>‘</w:t>
+      </w:r>
+      <w:proofErr w:type="spellStart"/>
+      <w:r>
+        <w:t>signifydGaurenteeDisposition</w:t>
+      </w:r>
+      <w:proofErr w:type="spellEnd"/>
+      <w:r>
+        <w:t>’</w:t>
       </w:r>
     </w:p>
     <w:p>
@@ -12151,7 +13331,15 @@
         <w:ind w:left="1710" w:hanging="360"/>
       </w:pPr>
       <w:r>
-        <w:t>‘signifydOrderURL’</w:t>
+        <w:t>‘</w:t>
+      </w:r>
+      <w:proofErr w:type="spellStart"/>
+      <w:r>
+        <w:t>signifydOrderURL</w:t>
+      </w:r>
+      <w:proofErr w:type="spellEnd"/>
+      <w:r>
+        <w:t>’</w:t>
       </w:r>
     </w:p>
     <w:p>
@@ -12225,7 +13413,15 @@
         <w:spacing w:after="0" w:line="240" w:lineRule="auto"/>
       </w:pPr>
       <w:r>
-        <w:t xml:space="preserve">A case will be created on Signifyd site at </w:t>
+        <w:t xml:space="preserve">A case will be created on </w:t>
+      </w:r>
+      <w:proofErr w:type="spellStart"/>
+      <w:r>
+        <w:t>Signifyd</w:t>
+      </w:r>
+      <w:proofErr w:type="spellEnd"/>
+      <w:r>
+        <w:t xml:space="preserve"> site at </w:t>
       </w:r>
       <w:hyperlink r:id="rId54" w:history="1">
         <w:r>
@@ -12254,7 +13450,23 @@
         <w:t>SFCC</w:t>
       </w:r>
       <w:r>
-        <w:t xml:space="preserve"> to Signifyd and should be visible in the Signifyd Admin Panel.</w:t>
+        <w:t xml:space="preserve"> to </w:t>
+      </w:r>
+      <w:proofErr w:type="spellStart"/>
+      <w:r>
+        <w:t>Signifyd</w:t>
+      </w:r>
+      <w:proofErr w:type="spellEnd"/>
+      <w:r>
+        <w:t xml:space="preserve"> and should be visible in the </w:t>
+      </w:r>
+      <w:proofErr w:type="spellStart"/>
+      <w:r>
+        <w:t>Signifyd</w:t>
+      </w:r>
+      <w:proofErr w:type="spellEnd"/>
+      <w:r>
+        <w:t xml:space="preserve"> Admin Panel.</w:t>
       </w:r>
     </w:p>
     <w:p>
@@ -12266,7 +13478,15 @@
         <w:spacing w:after="0" w:line="240" w:lineRule="auto"/>
       </w:pPr>
       <w:r>
-        <w:t xml:space="preserve">Order Status will be ‘Ready To Export’ in </w:t>
+        <w:t xml:space="preserve">Order Status will be ‘Ready </w:t>
+      </w:r>
+      <w:proofErr w:type="gramStart"/>
+      <w:r>
+        <w:t>To</w:t>
+      </w:r>
+      <w:proofErr w:type="gramEnd"/>
+      <w:r>
+        <w:t xml:space="preserve"> Export’ in </w:t>
       </w:r>
       <w:r>
         <w:t>SFCC</w:t>
@@ -12294,7 +13514,15 @@
         <w:ind w:left="1710" w:hanging="360"/>
       </w:pPr>
       <w:r>
-        <w:t>‘signifydFraudScore’</w:t>
+        <w:t>‘</w:t>
+      </w:r>
+      <w:proofErr w:type="spellStart"/>
+      <w:r>
+        <w:t>signifydFraudScore</w:t>
+      </w:r>
+      <w:proofErr w:type="spellEnd"/>
+      <w:r>
+        <w:t>’</w:t>
       </w:r>
     </w:p>
     <w:p>
@@ -12307,7 +13535,15 @@
         <w:ind w:left="1710" w:hanging="360"/>
       </w:pPr>
       <w:r>
-        <w:t>‘signifydOrderURL’</w:t>
+        <w:t>‘</w:t>
+      </w:r>
+      <w:proofErr w:type="spellStart"/>
+      <w:r>
+        <w:t>signifydOrderURL</w:t>
+      </w:r>
+      <w:proofErr w:type="spellEnd"/>
+      <w:r>
+        <w:t>’</w:t>
       </w:r>
     </w:p>
     <w:p>
@@ -12320,11 +13556,16 @@
         <w:ind w:left="1710" w:hanging="360"/>
       </w:pPr>
       <w:r>
-        <w:t>‘s</w:t>
+        <w:t>‘</w:t>
+      </w:r>
+      <w:proofErr w:type="spellStart"/>
+      <w:r>
+        <w:t>s</w:t>
       </w:r>
       <w:r>
         <w:t>ignifydPolicy</w:t>
       </w:r>
+      <w:proofErr w:type="spellEnd"/>
       <w:r>
         <w:t>’</w:t>
       </w:r>
@@ -12339,11 +13580,16 @@
         <w:ind w:left="1710" w:hanging="360"/>
       </w:pPr>
       <w:r>
-        <w:t>‘s</w:t>
+        <w:t>‘</w:t>
+      </w:r>
+      <w:proofErr w:type="spellStart"/>
+      <w:r>
+        <w:t>s</w:t>
       </w:r>
       <w:r>
         <w:t>ignifydPolicyName</w:t>
       </w:r>
+      <w:proofErr w:type="spellEnd"/>
       <w:r>
         <w:t>’</w:t>
       </w:r>
@@ -12613,8 +13859,9 @@
                 <w:szCs w:val="17"/>
                 <w:lang w:val="en-GB"/>
               </w:rPr>
-              <w:t xml:space="preserve">&gt;Signifyd Settings </w:t>
-            </w:r>
+              <w:t>&gt;</w:t>
+            </w:r>
+            <w:proofErr w:type="spellStart"/>
             <w:r>
               <w:rPr>
                 <w:rFonts w:ascii="Arial" w:hAnsi="Arial" w:cs="Arial"/>
@@ -12622,8 +13869,9 @@
                 <w:szCs w:val="17"/>
                 <w:lang w:val="en-GB"/>
               </w:rPr>
-              <w:br/>
-            </w:r>
+              <w:t>Signifyd</w:t>
+            </w:r>
+            <w:proofErr w:type="spellEnd"/>
             <w:r>
               <w:rPr>
                 <w:rFonts w:ascii="Arial" w:hAnsi="Arial" w:cs="Arial"/>
@@ -12631,8 +13879,7 @@
                 <w:szCs w:val="17"/>
                 <w:lang w:val="en-GB"/>
               </w:rPr>
-              <w:br/>
-              <w:t xml:space="preserve">- </w:t>
+              <w:t xml:space="preserve"> Settings </w:t>
             </w:r>
             <w:r>
               <w:rPr>
@@ -12641,7 +13888,46 @@
                 <w:szCs w:val="17"/>
                 <w:lang w:val="en-GB"/>
               </w:rPr>
-              <w:t xml:space="preserve">Set "Enable Signifyd Cartridge:" to </w:t>
+              <w:br/>
+            </w:r>
+            <w:r>
+              <w:rPr>
+                <w:rFonts w:ascii="Arial" w:hAnsi="Arial" w:cs="Arial"/>
+                <w:sz w:val="17"/>
+                <w:szCs w:val="17"/>
+                <w:lang w:val="en-GB"/>
+              </w:rPr>
+              <w:br/>
+              <w:t xml:space="preserve">- </w:t>
+            </w:r>
+            <w:r>
+              <w:rPr>
+                <w:rFonts w:ascii="Arial" w:hAnsi="Arial" w:cs="Arial"/>
+                <w:sz w:val="17"/>
+                <w:szCs w:val="17"/>
+                <w:lang w:val="en-GB"/>
+              </w:rPr>
+              <w:t xml:space="preserve">Set "Enable </w:t>
+            </w:r>
+            <w:proofErr w:type="spellStart"/>
+            <w:r>
+              <w:rPr>
+                <w:rFonts w:ascii="Arial" w:hAnsi="Arial" w:cs="Arial"/>
+                <w:sz w:val="17"/>
+                <w:szCs w:val="17"/>
+                <w:lang w:val="en-GB"/>
+              </w:rPr>
+              <w:t>Signifyd</w:t>
+            </w:r>
+            <w:proofErr w:type="spellEnd"/>
+            <w:r>
+              <w:rPr>
+                <w:rFonts w:ascii="Arial" w:hAnsi="Arial" w:cs="Arial"/>
+                <w:sz w:val="17"/>
+                <w:szCs w:val="17"/>
+                <w:lang w:val="en-GB"/>
+              </w:rPr>
+              <w:t xml:space="preserve"> Cartridge:" to </w:t>
             </w:r>
             <w:r>
               <w:rPr>
@@ -12943,6 +14229,7 @@
                 <w:lang w:val="en-GB"/>
               </w:rPr>
             </w:pPr>
+            <w:proofErr w:type="spellStart"/>
             <w:r>
               <w:rPr>
                 <w:rFonts w:ascii="Arial" w:hAnsi="Arial" w:cs="Arial"/>
@@ -12950,7 +14237,17 @@
                 <w:szCs w:val="17"/>
                 <w:lang w:val="en-GB"/>
               </w:rPr>
-              <w:t>Signifyd Case ID for this order is empty</w:t>
+              <w:t>Signifyd</w:t>
+            </w:r>
+            <w:proofErr w:type="spellEnd"/>
+            <w:r>
+              <w:rPr>
+                <w:rFonts w:ascii="Arial" w:hAnsi="Arial" w:cs="Arial"/>
+                <w:sz w:val="17"/>
+                <w:szCs w:val="17"/>
+                <w:lang w:val="en-GB"/>
+              </w:rPr>
+              <w:t xml:space="preserve"> Case ID for this order is empty</w:t>
             </w:r>
           </w:p>
         </w:tc>
@@ -13069,7 +14366,27 @@
                 <w:szCs w:val="17"/>
                 <w:lang w:val="en-GB"/>
               </w:rPr>
-              <w:t xml:space="preserve"> &gt; Signifyd Settings</w:t>
+              <w:t xml:space="preserve"> &gt; </w:t>
+            </w:r>
+            <w:proofErr w:type="spellStart"/>
+            <w:r>
+              <w:rPr>
+                <w:rFonts w:ascii="Arial" w:hAnsi="Arial" w:cs="Arial"/>
+                <w:sz w:val="17"/>
+                <w:szCs w:val="17"/>
+                <w:lang w:val="en-GB"/>
+              </w:rPr>
+              <w:t>Signifyd</w:t>
+            </w:r>
+            <w:proofErr w:type="spellEnd"/>
+            <w:r>
+              <w:rPr>
+                <w:rFonts w:ascii="Arial" w:hAnsi="Arial" w:cs="Arial"/>
+                <w:sz w:val="17"/>
+                <w:szCs w:val="17"/>
+                <w:lang w:val="en-GB"/>
+              </w:rPr>
+              <w:t xml:space="preserve"> Settings</w:t>
             </w:r>
             <w:r>
               <w:rPr>
@@ -13216,8 +14533,9 @@
                 <w:szCs w:val="17"/>
                 <w:lang w:val="en-GB"/>
               </w:rPr>
-              <w:t>M&gt;Administration&gt;Operations&gt;JobSch</w:t>
-            </w:r>
+              <w:t>M&gt;Administration&gt;Operations&gt;</w:t>
+            </w:r>
+            <w:proofErr w:type="spellStart"/>
             <w:r>
               <w:rPr>
                 <w:rFonts w:ascii="Arial" w:hAnsi="Arial" w:cs="Arial"/>
@@ -13225,7 +14543,7 @@
                 <w:szCs w:val="17"/>
                 <w:lang w:val="en-GB"/>
               </w:rPr>
-              <w:t>e</w:t>
+              <w:t>JobSch</w:t>
             </w:r>
             <w:r>
               <w:rPr>
@@ -13234,7 +14552,7 @@
                 <w:szCs w:val="17"/>
                 <w:lang w:val="en-GB"/>
               </w:rPr>
-              <w:t>dule</w:t>
+              <w:t>e</w:t>
             </w:r>
             <w:r>
               <w:rPr>
@@ -13243,7 +14561,7 @@
                 <w:szCs w:val="17"/>
                 <w:lang w:val="en-GB"/>
               </w:rPr>
-              <w:t>s</w:t>
+              <w:t>dule</w:t>
             </w:r>
             <w:r>
               <w:rPr>
@@ -13252,6 +14570,16 @@
                 <w:szCs w:val="17"/>
                 <w:lang w:val="en-GB"/>
               </w:rPr>
+              <w:t>s</w:t>
+            </w:r>
+            <w:proofErr w:type="spellEnd"/>
+            <w:r>
+              <w:rPr>
+                <w:rFonts w:ascii="Arial" w:hAnsi="Arial" w:cs="Arial"/>
+                <w:sz w:val="17"/>
+                <w:szCs w:val="17"/>
+                <w:lang w:val="en-GB"/>
+              </w:rPr>
               <w:t xml:space="preserve"> </w:t>
             </w:r>
           </w:p>
@@ -13290,8 +14618,9 @@
                 <w:szCs w:val="17"/>
                 <w:lang w:val="en-GB"/>
               </w:rPr>
-              <w:t>un Signifyd-</w:t>
-            </w:r>
+              <w:t xml:space="preserve">un </w:t>
+            </w:r>
+            <w:proofErr w:type="spellStart"/>
             <w:r>
               <w:rPr>
                 <w:rFonts w:ascii="Arial" w:hAnsi="Arial" w:cs="Arial"/>
@@ -13299,8 +14628,18 @@
                 <w:szCs w:val="17"/>
                 <w:lang w:val="en-GB"/>
               </w:rPr>
+              <w:t>Signifyd-</w:t>
+            </w:r>
+            <w:r>
+              <w:rPr>
+                <w:rFonts w:ascii="Arial" w:hAnsi="Arial" w:cs="Arial"/>
+                <w:sz w:val="17"/>
+                <w:szCs w:val="17"/>
+                <w:lang w:val="en-GB"/>
+              </w:rPr>
               <w:t>CreateMissingOrders</w:t>
             </w:r>
+            <w:proofErr w:type="spellEnd"/>
             <w:r>
               <w:rPr>
                 <w:rFonts w:ascii="Arial" w:hAnsi="Arial" w:cs="Arial"/>
@@ -13341,7 +14680,27 @@
                 <w:szCs w:val="17"/>
                 <w:lang w:val="en-GB"/>
               </w:rPr>
-              <w:t xml:space="preserve">The job should run and </w:t>
+              <w:t xml:space="preserve">The job should </w:t>
+            </w:r>
+            <w:proofErr w:type="gramStart"/>
+            <w:r>
+              <w:rPr>
+                <w:rFonts w:ascii="Arial" w:hAnsi="Arial" w:cs="Arial"/>
+                <w:sz w:val="17"/>
+                <w:szCs w:val="17"/>
+                <w:lang w:val="en-GB"/>
+              </w:rPr>
+              <w:t>run</w:t>
+            </w:r>
+            <w:proofErr w:type="gramEnd"/>
+            <w:r>
+              <w:rPr>
+                <w:rFonts w:ascii="Arial" w:hAnsi="Arial" w:cs="Arial"/>
+                <w:sz w:val="17"/>
+                <w:szCs w:val="17"/>
+                <w:lang w:val="en-GB"/>
+              </w:rPr>
+              <w:t xml:space="preserve"> and </w:t>
             </w:r>
             <w:r>
               <w:rPr>
@@ -13493,7 +14852,27 @@
                 <w:szCs w:val="17"/>
                 <w:lang w:val="en-GB"/>
               </w:rPr>
-              <w:t xml:space="preserve">The Signifyd </w:t>
+              <w:t xml:space="preserve">The </w:t>
+            </w:r>
+            <w:proofErr w:type="spellStart"/>
+            <w:r>
+              <w:rPr>
+                <w:rFonts w:ascii="Arial" w:hAnsi="Arial" w:cs="Arial"/>
+                <w:sz w:val="17"/>
+                <w:szCs w:val="17"/>
+                <w:lang w:val="en-GB"/>
+              </w:rPr>
+              <w:t>Signifyd</w:t>
+            </w:r>
+            <w:proofErr w:type="spellEnd"/>
+            <w:r>
+              <w:rPr>
+                <w:rFonts w:ascii="Arial" w:hAnsi="Arial" w:cs="Arial"/>
+                <w:sz w:val="17"/>
+                <w:szCs w:val="17"/>
+                <w:lang w:val="en-GB"/>
+              </w:rPr>
+              <w:t xml:space="preserve"> </w:t>
             </w:r>
             <w:r>
               <w:rPr>
@@ -13553,8 +14932,21 @@
         <w:jc w:val="both"/>
       </w:pPr>
       <w:r>
-        <w:t>To do the automated testing open your command prompt (windows) or terminal (MacOS/Linux/Unix) navigate to the folder above the cartridges and tun the command “npm run test”, this will test the functionalities within the cartridge source code</w:t>
-      </w:r>
+        <w:t>To do the automated testing open your command prompt (windows) or terminal (MacOS/Linux/Unix) navigate to the folder above the cartridges and tun the command “</w:t>
+      </w:r>
+      <w:proofErr w:type="spellStart"/>
+      <w:r>
+        <w:t>npm</w:t>
+      </w:r>
+      <w:proofErr w:type="spellEnd"/>
+      <w:r>
+        <w:t xml:space="preserve"> run test”, this will test the functionalities within the cartridge source </w:t>
+      </w:r>
+      <w:proofErr w:type="gramStart"/>
+      <w:r>
+        <w:t>code</w:t>
+      </w:r>
+      <w:proofErr w:type="gramEnd"/>
     </w:p>
     <w:p>
       <w:pPr>
@@ -13573,8 +14965,21 @@
         <w:ind w:left="1416"/>
       </w:pPr>
       <w:r>
-        <w:t>To run the automated integration testing create a dw.json file on the navigate to the folder above the cartridges</w:t>
-      </w:r>
+        <w:t xml:space="preserve">To run the automated integration testing create a </w:t>
+      </w:r>
+      <w:proofErr w:type="spellStart"/>
+      <w:r>
+        <w:t>dw.json</w:t>
+      </w:r>
+      <w:proofErr w:type="spellEnd"/>
+      <w:r>
+        <w:t xml:space="preserve"> file on the navigate to the folder above the </w:t>
+      </w:r>
+      <w:proofErr w:type="gramStart"/>
+      <w:r>
+        <w:t>cartridges</w:t>
+      </w:r>
+      <w:proofErr w:type="gramEnd"/>
     </w:p>
     <w:p>
       <w:pPr>
@@ -13600,13 +15005,27 @@
         <w:rPr>
           <w:color w:val="9876AA"/>
         </w:rPr>
-        <w:t xml:space="preserve">"hostname"  </w:t>
+        <w:t>"hostname</w:t>
+      </w:r>
+      <w:proofErr w:type="gramStart"/>
+      <w:r>
+        <w:rPr>
+          <w:color w:val="9876AA"/>
+        </w:rPr>
+        <w:t xml:space="preserve">"  </w:t>
       </w:r>
       <w:r>
         <w:rPr>
           <w:color w:val="CC7832"/>
         </w:rPr>
-        <w:t xml:space="preserve">: </w:t>
+        <w:t>:</w:t>
+      </w:r>
+      <w:proofErr w:type="gramEnd"/>
+      <w:r>
+        <w:rPr>
+          <w:color w:val="CC7832"/>
+        </w:rPr>
+        <w:t xml:space="preserve"> </w:t>
       </w:r>
       <w:r>
         <w:t>"</w:t>
@@ -13645,9 +15064,11 @@
       <w:r>
         <w:t>"</w:t>
       </w:r>
+      <w:proofErr w:type="spellStart"/>
       <w:r>
         <w:t>someUser</w:t>
       </w:r>
+      <w:proofErr w:type="spellEnd"/>
       <w:r>
         <w:t>"</w:t>
       </w:r>
@@ -13679,9 +15100,11 @@
       <w:r>
         <w:t>"</w:t>
       </w:r>
+      <w:proofErr w:type="spellStart"/>
       <w:r>
         <w:t>somePassoword</w:t>
       </w:r>
+      <w:proofErr w:type="spellEnd"/>
       <w:r>
         <w:t>"</w:t>
       </w:r>
@@ -13713,9 +15136,11 @@
       <w:r>
         <w:t>"</w:t>
       </w:r>
+      <w:proofErr w:type="spellStart"/>
       <w:r>
         <w:t>someversion</w:t>
       </w:r>
+      <w:proofErr w:type="spellEnd"/>
       <w:r>
         <w:t>"</w:t>
       </w:r>
@@ -13735,8 +15160,23 @@
       </w:r>
       <w:r>
         <w:tab/>
-        <w:t>Then run the command npm run test:integration</w:t>
-      </w:r>
+        <w:t xml:space="preserve">Then run the command </w:t>
+      </w:r>
+      <w:proofErr w:type="spellStart"/>
+      <w:r>
+        <w:t>npm</w:t>
+      </w:r>
+      <w:proofErr w:type="spellEnd"/>
+      <w:r>
+        <w:t xml:space="preserve"> run </w:t>
+      </w:r>
+      <w:proofErr w:type="spellStart"/>
+      <w:proofErr w:type="gramStart"/>
+      <w:r>
+        <w:t>test:integration</w:t>
+      </w:r>
+      <w:proofErr w:type="spellEnd"/>
+      <w:proofErr w:type="gramEnd"/>
     </w:p>
     <w:p>
       <w:pPr>
@@ -13786,8 +15226,21 @@
         <w:t>Availability/Uptime is 24/7</w:t>
       </w:r>
       <w:r>
-        <w:t xml:space="preserve"> is the intended access. But in case of service failure the order will get placed. And a script step job can be configurated to create the missing orders not send to Signifyd</w:t>
-      </w:r>
+        <w:t xml:space="preserve"> is the intended access. But in case of service failure the order will get placed. And a script step job can be configurated to create the missing orders </w:t>
+      </w:r>
+      <w:proofErr w:type="gramStart"/>
+      <w:r>
+        <w:t>not send</w:t>
+      </w:r>
+      <w:proofErr w:type="gramEnd"/>
+      <w:r>
+        <w:t xml:space="preserve"> to </w:t>
+      </w:r>
+      <w:proofErr w:type="spellStart"/>
+      <w:r>
+        <w:t>Signifyd</w:t>
+      </w:r>
+      <w:proofErr w:type="spellEnd"/>
     </w:p>
     <w:p>
       <w:pPr>
@@ -13878,24 +15331,70 @@
           <w:i w:val="0"/>
           <w:iCs w:val="0"/>
         </w:rPr>
-        <w:t>Out of the box the cartridge supports “en_Us” locale, but other locales may be added according to Signifyd’s service availability</w:t>
-      </w:r>
+        <w:t>Out of the box the cartridge supports “</w:t>
+      </w:r>
+      <w:proofErr w:type="spellStart"/>
       <w:r>
         <w:rPr>
           <w:rStyle w:val="SubtleEmphasis"/>
           <w:i w:val="0"/>
           <w:iCs w:val="0"/>
         </w:rPr>
-        <w:t>, Si</w:t>
-      </w:r>
+        <w:t>en_Us</w:t>
+      </w:r>
+      <w:proofErr w:type="spellEnd"/>
       <w:r>
         <w:rPr>
           <w:rStyle w:val="SubtleEmphasis"/>
           <w:i w:val="0"/>
           <w:iCs w:val="0"/>
         </w:rPr>
+        <w:t xml:space="preserve">” locale, but other locales may be added according to </w:t>
+      </w:r>
+      <w:proofErr w:type="spellStart"/>
+      <w:r>
+        <w:rPr>
+          <w:rStyle w:val="SubtleEmphasis"/>
+          <w:i w:val="0"/>
+          <w:iCs w:val="0"/>
+        </w:rPr>
+        <w:t>Signifyd’s</w:t>
+      </w:r>
+      <w:proofErr w:type="spellEnd"/>
+      <w:r>
+        <w:rPr>
+          <w:rStyle w:val="SubtleEmphasis"/>
+          <w:i w:val="0"/>
+          <w:iCs w:val="0"/>
+        </w:rPr>
+        <w:t xml:space="preserve"> service availability</w:t>
+      </w:r>
+      <w:r>
+        <w:rPr>
+          <w:rStyle w:val="SubtleEmphasis"/>
+          <w:i w:val="0"/>
+          <w:iCs w:val="0"/>
+        </w:rPr>
+        <w:t xml:space="preserve">, </w:t>
+      </w:r>
+      <w:proofErr w:type="spellStart"/>
+      <w:r>
+        <w:rPr>
+          <w:rStyle w:val="SubtleEmphasis"/>
+          <w:i w:val="0"/>
+          <w:iCs w:val="0"/>
+        </w:rPr>
+        <w:t>Si</w:t>
+      </w:r>
+      <w:r>
+        <w:rPr>
+          <w:rStyle w:val="SubtleEmphasis"/>
+          <w:i w:val="0"/>
+          <w:iCs w:val="0"/>
+        </w:rPr>
         <w:t>gnifyd</w:t>
       </w:r>
+      <w:proofErr w:type="spellEnd"/>
       <w:r>
         <w:rPr>
           <w:rStyle w:val="SubtleEmphasis"/>
@@ -14708,13 +16207,23 @@
             </w:rPr>
             <w:t>{</w:t>
           </w:r>
+          <w:proofErr w:type="spellStart"/>
           <w:r>
             <w:rPr>
               <w:rFonts w:ascii="Consolas" w:hAnsi="Consolas" w:cs="Arial"/>
               <w:sz w:val="18"/>
               <w:szCs w:val="18"/>
             </w:rPr>
-            <w:t>Signifyd LINK Integration Document</w:t>
+            <w:t>Signifyd</w:t>
+          </w:r>
+          <w:proofErr w:type="spellEnd"/>
+          <w:r>
+            <w:rPr>
+              <w:rFonts w:ascii="Consolas" w:hAnsi="Consolas" w:cs="Arial"/>
+              <w:sz w:val="18"/>
+              <w:szCs w:val="18"/>
+            </w:rPr>
+            <w:t xml:space="preserve"> LINK Integration Document</w:t>
           </w:r>
           <w:r>
             <w:rPr>
@@ -19916,12 +21425,7 @@
 </file>
 
 <file path=customXml/item1.xml><?xml version="1.0" encoding="utf-8"?>
-<?mso-contentType ?>
-<FormTemplates xmlns="http://schemas.microsoft.com/sharepoint/v3/contenttype/forms">
-  <Display>DocumentLibraryForm</Display>
-  <Edit>DocumentLibraryForm</Edit>
-  <New>DocumentLibraryForm</New>
-</FormTemplates>
+<b:Sources xmlns:b="http://schemas.openxmlformats.org/officeDocument/2006/bibliography" xmlns="http://schemas.openxmlformats.org/officeDocument/2006/bibliography" SelectedStyle="\CHICAGO.XSL" StyleName="Chicago"/>
 </file>
 
 <file path=customXml/item2.xml><?xml version="1.0" encoding="utf-8"?>
@@ -20123,14 +21627,6 @@
 </file>
 
 <file path=customXml/item3.xml><?xml version="1.0" encoding="utf-8"?>
-<b:Sources xmlns:b="http://schemas.openxmlformats.org/officeDocument/2006/bibliography" xmlns="http://schemas.openxmlformats.org/officeDocument/2006/bibliography" SelectedStyle="\CHICAGO.XSL" StyleName="Chicago"/>
-</file>
-
-<file path=customXml/item4.xml><?xml version="1.0" encoding="utf-8"?>
-<b:Sources xmlns:b="http://schemas.openxmlformats.org/officeDocument/2006/bibliography" xmlns="http://schemas.openxmlformats.org/officeDocument/2006/bibliography" SelectedStyle="\CHICAGO.XSL" StyleName="Chicago"/>
-</file>
-
-<file path=customXml/item5.xml><?xml version="1.0" encoding="utf-8"?>
 <p:properties xmlns:p="http://schemas.microsoft.com/office/2006/metadata/properties" xmlns:xsi="http://www.w3.org/2001/XMLSchema-instance" xmlns:pc="http://schemas.microsoft.com/office/infopath/2007/PartnerControls">
   <documentManagement>
     <k0a767481f69401b9656bbf4dd6abb1d xmlns="2680ebc2-70e2-42cc-af17-343d078fef82">
@@ -20144,6 +21640,19 @@
 </p:properties>
 </file>
 
+<file path=customXml/item4.xml><?xml version="1.0" encoding="utf-8"?>
+<b:Sources xmlns:b="http://schemas.openxmlformats.org/officeDocument/2006/bibliography" xmlns="http://schemas.openxmlformats.org/officeDocument/2006/bibliography" SelectedStyle="\CHICAGO.XSL" StyleName="Chicago"/>
+</file>
+
+<file path=customXml/item5.xml><?xml version="1.0" encoding="utf-8"?>
+<?mso-contentType ?>
+<FormTemplates xmlns="http://schemas.microsoft.com/sharepoint/v3/contenttype/forms">
+  <Display>DocumentLibraryForm</Display>
+  <Edit>DocumentLibraryForm</Edit>
+  <New>DocumentLibraryForm</New>
+</FormTemplates>
+</file>
+
 <file path=customXml/item6.xml><?xml version="1.0" encoding="utf-8"?>
 <b:Sources xmlns:b="http://schemas.openxmlformats.org/officeDocument/2006/bibliography" xmlns="http://schemas.openxmlformats.org/officeDocument/2006/bibliography" SelectedStyle="\CHICAGO.XSL" StyleName="Chicago"/>
 </file>
@@ -20153,9 +21662,9 @@
 </file>
 
 <file path=customXml/itemProps1.xml><?xml version="1.0" encoding="utf-8"?>
-<ds:datastoreItem xmlns:ds="http://schemas.openxmlformats.org/officeDocument/2006/customXml" ds:itemID="{A758D5F2-F4A1-44A4-BF20-F1E33A257A05}">
+<ds:datastoreItem xmlns:ds="http://schemas.openxmlformats.org/officeDocument/2006/customXml" ds:itemID="{74EDC720-C843-4BCC-ACEC-72DB380D8DF2}">
   <ds:schemaRefs>
-    <ds:schemaRef ds:uri="http://schemas.microsoft.com/sharepoint/v3/contenttype/forms"/>
+    <ds:schemaRef ds:uri="http://schemas.openxmlformats.org/officeDocument/2006/bibliography"/>
   </ds:schemaRefs>
 </ds:datastoreItem>
 </file>
@@ -20181,6 +21690,17 @@
 </file>
 
 <file path=customXml/itemProps3.xml><?xml version="1.0" encoding="utf-8"?>
+<ds:datastoreItem xmlns:ds="http://schemas.openxmlformats.org/officeDocument/2006/customXml" ds:itemID="{D5C50300-BF55-4478-8C35-4D5C35D3EDD0}">
+  <ds:schemaRefs>
+    <ds:schemaRef ds:uri="http://schemas.microsoft.com/office/2006/metadata/properties"/>
+    <ds:schemaRef ds:uri="http://schemas.microsoft.com/office/infopath/2007/PartnerControls"/>
+    <ds:schemaRef ds:uri="2680ebc2-70e2-42cc-af17-343d078fef82"/>
+    <ds:schemaRef ds:uri="41dbd0cf-c47a-4cea-8dfa-c6db00955148"/>
+  </ds:schemaRefs>
+</ds:datastoreItem>
+</file>
+
+<file path=customXml/itemProps4.xml><?xml version="1.0" encoding="utf-8"?>
 <ds:datastoreItem xmlns:ds="http://schemas.openxmlformats.org/officeDocument/2006/customXml" ds:itemID="{05CD6A24-F136-463B-BF16-F15886741A5F}">
   <ds:schemaRefs>
     <ds:schemaRef ds:uri="http://schemas.openxmlformats.org/officeDocument/2006/bibliography"/>
@@ -20188,21 +21708,10 @@
 </ds:datastoreItem>
 </file>
 
-<file path=customXml/itemProps4.xml><?xml version="1.0" encoding="utf-8"?>
-<ds:datastoreItem xmlns:ds="http://schemas.openxmlformats.org/officeDocument/2006/customXml" ds:itemID="{0ACC11CF-7E2F-4A39-A1CC-435974F0A74C}">
+<file path=customXml/itemProps5.xml><?xml version="1.0" encoding="utf-8"?>
+<ds:datastoreItem xmlns:ds="http://schemas.openxmlformats.org/officeDocument/2006/customXml" ds:itemID="{A758D5F2-F4A1-44A4-BF20-F1E33A257A05}">
   <ds:schemaRefs>
-    <ds:schemaRef ds:uri="http://schemas.openxmlformats.org/officeDocument/2006/bibliography"/>
-  </ds:schemaRefs>
-</ds:datastoreItem>
-</file>
-
-<file path=customXml/itemProps5.xml><?xml version="1.0" encoding="utf-8"?>
-<ds:datastoreItem xmlns:ds="http://schemas.openxmlformats.org/officeDocument/2006/customXml" ds:itemID="{D5C50300-BF55-4478-8C35-4D5C35D3EDD0}">
-  <ds:schemaRefs>
-    <ds:schemaRef ds:uri="http://schemas.microsoft.com/office/2006/metadata/properties"/>
-    <ds:schemaRef ds:uri="http://schemas.microsoft.com/office/infopath/2007/PartnerControls"/>
-    <ds:schemaRef ds:uri="2680ebc2-70e2-42cc-af17-343d078fef82"/>
-    <ds:schemaRef ds:uri="41dbd0cf-c47a-4cea-8dfa-c6db00955148"/>
+    <ds:schemaRef ds:uri="http://schemas.microsoft.com/sharepoint/v3/contenttype/forms"/>
   </ds:schemaRefs>
 </ds:datastoreItem>
 </file>
@@ -20216,7 +21725,7 @@
 </file>
 
 <file path=customXml/itemProps7.xml><?xml version="1.0" encoding="utf-8"?>
-<ds:datastoreItem xmlns:ds="http://schemas.openxmlformats.org/officeDocument/2006/customXml" ds:itemID="{74EDC720-C843-4BCC-ACEC-72DB380D8DF2}">
+<ds:datastoreItem xmlns:ds="http://schemas.openxmlformats.org/officeDocument/2006/customXml" ds:itemID="{0ACC11CF-7E2F-4A39-A1CC-435974F0A74C}">
   <ds:schemaRefs>
     <ds:schemaRef ds:uri="http://schemas.openxmlformats.org/officeDocument/2006/bibliography"/>
   </ds:schemaRefs>

</xml_diff>